<commit_message>
Created Admin Registration, Login, Dashboard
</commit_message>
<xml_diff>
--- a/docs/Eduke_Synopsis.docx
+++ b/docs/Eduke_Synopsis.docx
@@ -10,7 +10,6 @@
           <w:szCs w:val="40"/>
         </w:rPr>
       </w:pPr>
-      <w:proofErr w:type="spellStart"/>
       <w:r>
         <w:rPr>
           <w:b/>
@@ -18,17 +17,7 @@
           <w:sz w:val="40"/>
           <w:szCs w:val="40"/>
         </w:rPr>
-        <w:t>Eduke</w:t>
-      </w:r>
-      <w:proofErr w:type="spellEnd"/>
-      <w:r>
-        <w:rPr>
-          <w:b/>
-          <w:bCs/>
-          <w:sz w:val="40"/>
-          <w:szCs w:val="40"/>
-        </w:rPr>
-        <w:t xml:space="preserve"> – A Smart Academic Management System</w:t>
+        <w:t>Eduke – A Smart Academic Management System</w:t>
       </w:r>
     </w:p>
     <w:p>
@@ -37,7 +26,7 @@
       </w:pPr>
       <w:r>
         <w:pict w14:anchorId="00401496">
-          <v:rect id="_x0000_i1403" style="width:0;height:.75pt" o:hralign="center" o:hrstd="t" o:hrnoshade="t" o:hr="t" fillcolor="#fcfcfc" stroked="f"/>
+          <v:rect id="_x0000_i1025" style="width:0;height:.75pt" o:hralign="center" o:hrstd="t" o:hrnoshade="t" o:hr="t" fillcolor="#fcfcfc" stroked="f"/>
         </w:pict>
       </w:r>
     </w:p>
@@ -66,13 +55,25 @@
         <w:spacing w:line="240" w:lineRule="auto"/>
         <w:jc w:val="both"/>
       </w:pPr>
-      <w:proofErr w:type="spellStart"/>
-      <w:r>
+      <w:r>
+        <w:rPr>
+          <w:b/>
+          <w:bCs/>
+        </w:rPr>
         <w:t>Eduke</w:t>
       </w:r>
-      <w:proofErr w:type="spellEnd"/>
-      <w:r>
-        <w:t xml:space="preserve"> is an advanced academic management system designed to simplify the interaction between students, parents, teachers, and administrators. It enables efficient management of attendance, marks, and performance evaluations while integrating an AI-powered chatbot to assist users with personalized tips, academic queries, and performance improvement strategies.</w:t>
+      <w:r>
+        <w:t xml:space="preserve"> is an advanced, </w:t>
+      </w:r>
+      <w:r>
+        <w:rPr>
+          <w:b/>
+          <w:bCs/>
+        </w:rPr>
+        <w:t>AI-powered academic management system</w:t>
+      </w:r>
+      <w:r>
+        <w:t xml:space="preserve"> designed to enhance the learning experience for students, streamline communication among teachers, parents, and students, and provide actionable insights for improving academic performance. The system leverages modern technologies to simplify academic tasks, such as attendance tracking, grade management, performance evaluation, and quiz administration, while also incorporating an AI chatbot for personalized assistance and academic guidance.</w:t>
       </w:r>
     </w:p>
     <w:p>
@@ -81,15 +82,120 @@
         <w:jc w:val="both"/>
       </w:pPr>
       <w:r>
-        <w:t xml:space="preserve">The system leverages historical academic data to predict student performance and provides actionable insights to improve grades and overall academic success. By providing tailored access and features for each user role, </w:t>
-      </w:r>
-      <w:proofErr w:type="spellStart"/>
-      <w:r>
-        <w:t>Eduke</w:t>
-      </w:r>
-      <w:proofErr w:type="spellEnd"/>
-      <w:r>
-        <w:t xml:space="preserve"> ensures a seamless and collaborative experience for all stakeholders.</w:t>
+        <w:t xml:space="preserve">The system supports four distinct user roles: </w:t>
+      </w:r>
+      <w:r>
+        <w:rPr>
+          <w:b/>
+          <w:bCs/>
+        </w:rPr>
+        <w:t>students</w:t>
+      </w:r>
+      <w:r>
+        <w:t xml:space="preserve">, </w:t>
+      </w:r>
+      <w:r>
+        <w:rPr>
+          <w:b/>
+          <w:bCs/>
+        </w:rPr>
+        <w:t>parents</w:t>
+      </w:r>
+      <w:r>
+        <w:t xml:space="preserve">, </w:t>
+      </w:r>
+      <w:r>
+        <w:rPr>
+          <w:b/>
+          <w:bCs/>
+        </w:rPr>
+        <w:t>teachers</w:t>
+      </w:r>
+      <w:r>
+        <w:t xml:space="preserve">, and </w:t>
+      </w:r>
+      <w:r>
+        <w:rPr>
+          <w:b/>
+          <w:bCs/>
+        </w:rPr>
+        <w:t>admin</w:t>
+      </w:r>
+      <w:r>
+        <w:t xml:space="preserve">, each with unique responsibilities. Students can access their grades, attendance records, and evaluations, </w:t>
+      </w:r>
+      <w:r>
+        <w:t xml:space="preserve">they can access </w:t>
+      </w:r>
+      <w:r>
+        <w:t>study tips from the AI chatbot</w:t>
+      </w:r>
+      <w:r>
+        <w:t xml:space="preserve">. The </w:t>
+      </w:r>
+      <w:r>
+        <w:t>AI chatbot</w:t>
+      </w:r>
+      <w:r>
+        <w:t xml:space="preserve"> analyses their data and the tells the student about his/her current academic situation whether he/she should adjust their studying method to make good performance</w:t>
+      </w:r>
+      <w:r>
+        <w:t>.</w:t>
+      </w:r>
+      <w:r>
+        <w:t xml:space="preserve"> </w:t>
+      </w:r>
+      <w:r>
+        <w:t>Students can participate in quizzes</w:t>
+      </w:r>
+      <w:r>
+        <w:t xml:space="preserve"> arranged by teachers</w:t>
+      </w:r>
+      <w:r>
+        <w:t>, and their responses are stored and evaluated, providing immediate feedback. Parents can monitor their child’s progress, provide evaluations on factors like study time and stress management, and communicate with teachers. Teachers can manage attendance, input grades, evaluate student performance, and conduct quizzes using the system. Admins oversee user account creation, assign classes and subjects, and manage the overall system.</w:t>
+      </w:r>
+    </w:p>
+    <w:p>
+      <w:pPr>
+        <w:spacing w:line="240" w:lineRule="auto"/>
+        <w:jc w:val="both"/>
+      </w:pPr>
+      <w:r>
+        <w:t xml:space="preserve">Eduke also incorporates </w:t>
+      </w:r>
+      <w:r>
+        <w:rPr>
+          <w:b/>
+          <w:bCs/>
+        </w:rPr>
+        <w:t>AI-driven performance prediction</w:t>
+      </w:r>
+      <w:r>
+        <w:t>, powered by analy</w:t>
+      </w:r>
+      <w:r>
+        <w:t>s</w:t>
+      </w:r>
+      <w:r>
+        <w:t xml:space="preserve">ing a combination of </w:t>
+      </w:r>
+      <w:r>
+        <w:t>academic and behavioral factors that influence student outcomes</w:t>
+      </w:r>
+      <w:r>
+        <w:t>.</w:t>
+      </w:r>
+      <w:r>
+        <w:t xml:space="preserve"> </w:t>
+      </w:r>
+      <w:r>
+        <w:t>Attendance plays a vital role, as consistent participation ensures regular exposure to lessons. Marks from previous assessments</w:t>
+      </w:r>
+      <w:r>
+        <w:t xml:space="preserve"> and internal exams </w:t>
+      </w:r>
+      <w:r>
+        <w:t>highlight academic trends and areas of strength or weakness. Parent feedback, including factors like study time, sleep patterns, and stress management, offers a view of the student's home environment, while teacher feedback, covering aspects such as homework completion, class participation, focus, and test preparation, provides classroom-specific insights. Additionally, quiz results and other evaluation metrics, such as ratings for class difficulty and overall performance, are incorporated to create a comprehensive profile. By integrating these diverse data points, Eduke predicts outcomes and offers actionable recommendations to improve academic performance.</w:t>
       </w:r>
     </w:p>
     <w:p>
@@ -137,36 +243,80 @@
       <w:pPr>
         <w:numPr>
           <w:ilvl w:val="0"/>
-          <w:numId w:val="9"/>
-        </w:numPr>
-        <w:spacing w:line="240" w:lineRule="auto"/>
-      </w:pPr>
-      <w:r>
-        <w:t>View attendance, marks, and evaluations.</w:t>
-      </w:r>
-    </w:p>
-    <w:p>
-      <w:pPr>
-        <w:numPr>
-          <w:ilvl w:val="0"/>
-          <w:numId w:val="9"/>
-        </w:numPr>
-        <w:spacing w:line="240" w:lineRule="auto"/>
-      </w:pPr>
-      <w:r>
-        <w:t>Receive study tips and academic advice from the chatbot.</w:t>
-      </w:r>
-    </w:p>
-    <w:p>
-      <w:pPr>
-        <w:numPr>
-          <w:ilvl w:val="0"/>
-          <w:numId w:val="9"/>
-        </w:numPr>
-        <w:spacing w:line="240" w:lineRule="auto"/>
-      </w:pPr>
-      <w:r>
-        <w:t>Interact with teachers through the integrated chat feature.</w:t>
+          <w:numId w:val="15"/>
+        </w:numPr>
+        <w:tabs>
+          <w:tab w:val="clear" w:pos="502"/>
+          <w:tab w:val="num" w:pos="720"/>
+        </w:tabs>
+        <w:spacing w:line="240" w:lineRule="auto"/>
+      </w:pPr>
+      <w:r>
+        <w:t>Participate in quizzes created by teachers and answer multiple-choice questions.</w:t>
+      </w:r>
+    </w:p>
+    <w:p>
+      <w:pPr>
+        <w:numPr>
+          <w:ilvl w:val="0"/>
+          <w:numId w:val="15"/>
+        </w:numPr>
+        <w:tabs>
+          <w:tab w:val="clear" w:pos="502"/>
+          <w:tab w:val="num" w:pos="720"/>
+        </w:tabs>
+        <w:spacing w:line="240" w:lineRule="auto"/>
+      </w:pPr>
+      <w:r>
+        <w:t>View detailed quiz results, including correct answers and performance insights.</w:t>
+      </w:r>
+    </w:p>
+    <w:p>
+      <w:pPr>
+        <w:numPr>
+          <w:ilvl w:val="0"/>
+          <w:numId w:val="15"/>
+        </w:numPr>
+        <w:tabs>
+          <w:tab w:val="clear" w:pos="502"/>
+          <w:tab w:val="num" w:pos="720"/>
+        </w:tabs>
+        <w:spacing w:line="240" w:lineRule="auto"/>
+      </w:pPr>
+      <w:r>
+        <w:t>Receive personalized assistance from the AI-powered chatbot about their progress, including areas to improve based on quiz results, attendance, and marks.</w:t>
+      </w:r>
+    </w:p>
+    <w:p>
+      <w:pPr>
+        <w:numPr>
+          <w:ilvl w:val="0"/>
+          <w:numId w:val="15"/>
+        </w:numPr>
+        <w:tabs>
+          <w:tab w:val="clear" w:pos="502"/>
+          <w:tab w:val="num" w:pos="720"/>
+        </w:tabs>
+        <w:spacing w:line="240" w:lineRule="auto"/>
+      </w:pPr>
+      <w:r>
+        <w:t>Access attendance records, marks, quiz results, and evaluations.</w:t>
+      </w:r>
+    </w:p>
+    <w:p>
+      <w:pPr>
+        <w:numPr>
+          <w:ilvl w:val="0"/>
+          <w:numId w:val="15"/>
+        </w:numPr>
+        <w:tabs>
+          <w:tab w:val="clear" w:pos="502"/>
+          <w:tab w:val="num" w:pos="720"/>
+        </w:tabs>
+        <w:spacing w:line="240" w:lineRule="auto"/>
+      </w:pPr>
+      <w:r>
+        <w:t>Interact with teachers through the integrated chat feature for academic discussions or clarifications.</w:t>
       </w:r>
     </w:p>
     <w:p>
@@ -189,48 +339,81 @@
       <w:pPr>
         <w:numPr>
           <w:ilvl w:val="0"/>
-          <w:numId w:val="10"/>
-        </w:numPr>
-        <w:spacing w:line="240" w:lineRule="auto"/>
-      </w:pPr>
-      <w:r>
-        <w:t>Access their child’s attendance, marks, and evaluations.</w:t>
-      </w:r>
-    </w:p>
-    <w:p>
-      <w:pPr>
-        <w:numPr>
-          <w:ilvl w:val="0"/>
-          <w:numId w:val="10"/>
-        </w:numPr>
-        <w:spacing w:line="240" w:lineRule="auto"/>
-      </w:pPr>
-      <w:r>
-        <w:t>Provide performance evaluation data for factors like study time, sleep time, and stress management.</w:t>
-      </w:r>
-    </w:p>
-    <w:p>
-      <w:pPr>
-        <w:numPr>
-          <w:ilvl w:val="0"/>
-          <w:numId w:val="10"/>
-        </w:numPr>
-        <w:spacing w:line="240" w:lineRule="auto"/>
-      </w:pPr>
-      <w:r>
-        <w:t>Submit an overall "Parent Rating" for their child.</w:t>
-      </w:r>
-    </w:p>
-    <w:p>
-      <w:pPr>
-        <w:numPr>
-          <w:ilvl w:val="0"/>
-          <w:numId w:val="10"/>
-        </w:numPr>
-        <w:spacing w:line="240" w:lineRule="auto"/>
-      </w:pPr>
-      <w:r>
-        <w:t>Communicate with teachers via chat.</w:t>
+          <w:numId w:val="16"/>
+        </w:numPr>
+        <w:tabs>
+          <w:tab w:val="clear" w:pos="502"/>
+          <w:tab w:val="num" w:pos="720"/>
+        </w:tabs>
+        <w:spacing w:line="240" w:lineRule="auto"/>
+      </w:pPr>
+      <w:r>
+        <w:t>Access their child’s attendance, marks, quiz results, and evaluations.</w:t>
+      </w:r>
+    </w:p>
+    <w:p>
+      <w:pPr>
+        <w:numPr>
+          <w:ilvl w:val="0"/>
+          <w:numId w:val="16"/>
+        </w:numPr>
+        <w:tabs>
+          <w:tab w:val="clear" w:pos="502"/>
+          <w:tab w:val="num" w:pos="720"/>
+        </w:tabs>
+        <w:spacing w:line="240" w:lineRule="auto"/>
+      </w:pPr>
+      <w:r>
+        <w:lastRenderedPageBreak/>
+        <w:t>Provide performance evaluation data for factors like study time, sleep patterns, and stress management.</w:t>
+      </w:r>
+    </w:p>
+    <w:p>
+      <w:pPr>
+        <w:numPr>
+          <w:ilvl w:val="0"/>
+          <w:numId w:val="16"/>
+        </w:numPr>
+        <w:tabs>
+          <w:tab w:val="clear" w:pos="502"/>
+          <w:tab w:val="num" w:pos="720"/>
+        </w:tabs>
+        <w:spacing w:line="240" w:lineRule="auto"/>
+      </w:pPr>
+      <w:r>
+        <w:t>View their child’s quiz performance and insights, helping them support their child’s learning effectively.</w:t>
+      </w:r>
+    </w:p>
+    <w:p>
+      <w:pPr>
+        <w:numPr>
+          <w:ilvl w:val="0"/>
+          <w:numId w:val="16"/>
+        </w:numPr>
+        <w:tabs>
+          <w:tab w:val="clear" w:pos="502"/>
+          <w:tab w:val="num" w:pos="720"/>
+        </w:tabs>
+        <w:spacing w:line="240" w:lineRule="auto"/>
+      </w:pPr>
+      <w:r>
+        <w:t>Submit an overall "Parent Rating" for their child as part of the evaluation process.</w:t>
+      </w:r>
+    </w:p>
+    <w:p>
+      <w:pPr>
+        <w:numPr>
+          <w:ilvl w:val="0"/>
+          <w:numId w:val="16"/>
+        </w:numPr>
+        <w:tabs>
+          <w:tab w:val="clear" w:pos="502"/>
+          <w:tab w:val="num" w:pos="720"/>
+        </w:tabs>
+        <w:spacing w:line="240" w:lineRule="auto"/>
+      </w:pPr>
+      <w:r>
+        <w:t>Communicate with teachers via chat to discuss academic progress and address concerns.</w:t>
       </w:r>
     </w:p>
     <w:p>
@@ -253,100 +436,166 @@
       <w:pPr>
         <w:numPr>
           <w:ilvl w:val="0"/>
-          <w:numId w:val="11"/>
-        </w:numPr>
-        <w:spacing w:line="240" w:lineRule="auto"/>
-      </w:pPr>
-      <w:r>
-        <w:t>Manage attendance and mark records.</w:t>
-      </w:r>
-    </w:p>
-    <w:p>
-      <w:pPr>
-        <w:numPr>
-          <w:ilvl w:val="0"/>
-          <w:numId w:val="11"/>
-        </w:numPr>
-        <w:spacing w:line="240" w:lineRule="auto"/>
-      </w:pPr>
-      <w:r>
-        <w:t>Evaluate students on metrics like focus, participation, and homework completion.</w:t>
-      </w:r>
-    </w:p>
-    <w:p>
-      <w:pPr>
-        <w:numPr>
-          <w:ilvl w:val="0"/>
-          <w:numId w:val="11"/>
-        </w:numPr>
-        <w:spacing w:line="240" w:lineRule="auto"/>
-      </w:pPr>
-      <w:r>
-        <w:t>Provide "Teacher Ratings" as part of overall student evaluation.</w:t>
-      </w:r>
-    </w:p>
-    <w:p>
-      <w:pPr>
-        <w:numPr>
-          <w:ilvl w:val="0"/>
-          <w:numId w:val="11"/>
-        </w:numPr>
-        <w:spacing w:line="240" w:lineRule="auto"/>
-      </w:pPr>
-      <w:r>
-        <w:t>Interact with students and parents via chat.</w:t>
-      </w:r>
-    </w:p>
-    <w:p>
-      <w:pPr>
-        <w:spacing w:line="240" w:lineRule="auto"/>
-        <w:rPr>
-          <w:b/>
-          <w:bCs/>
-        </w:rPr>
-      </w:pPr>
-      <w:r>
-        <w:rPr>
-          <w:b/>
-          <w:bCs/>
-        </w:rPr>
-        <w:t>For Admins</w:t>
-      </w:r>
-    </w:p>
-    <w:p>
-      <w:pPr>
-        <w:numPr>
-          <w:ilvl w:val="0"/>
-          <w:numId w:val="12"/>
-        </w:numPr>
-        <w:spacing w:line="240" w:lineRule="auto"/>
-      </w:pPr>
-      <w:r>
-        <w:t>Manage user accounts for students, parents, and teachers.</w:t>
-      </w:r>
-    </w:p>
-    <w:p>
-      <w:pPr>
-        <w:numPr>
-          <w:ilvl w:val="0"/>
-          <w:numId w:val="12"/>
-        </w:numPr>
-        <w:spacing w:line="240" w:lineRule="auto"/>
-      </w:pPr>
-      <w:r>
-        <w:t>Assign classes and subjects to teachers and students.</w:t>
-      </w:r>
-    </w:p>
-    <w:p>
-      <w:pPr>
-        <w:numPr>
-          <w:ilvl w:val="0"/>
-          <w:numId w:val="12"/>
-        </w:numPr>
-        <w:spacing w:line="240" w:lineRule="auto"/>
-      </w:pPr>
-      <w:r>
-        <w:t>Monitor system usage and generate reports.</w:t>
+          <w:numId w:val="17"/>
+        </w:numPr>
+        <w:tabs>
+          <w:tab w:val="clear" w:pos="502"/>
+          <w:tab w:val="num" w:pos="720"/>
+        </w:tabs>
+        <w:spacing w:line="240" w:lineRule="auto"/>
+      </w:pPr>
+      <w:r>
+        <w:t>Create quizzes with multiple-choice questions, including options and the correct answer.</w:t>
+      </w:r>
+    </w:p>
+    <w:p>
+      <w:pPr>
+        <w:numPr>
+          <w:ilvl w:val="0"/>
+          <w:numId w:val="17"/>
+        </w:numPr>
+        <w:tabs>
+          <w:tab w:val="clear" w:pos="502"/>
+          <w:tab w:val="num" w:pos="720"/>
+        </w:tabs>
+        <w:spacing w:line="240" w:lineRule="auto"/>
+      </w:pPr>
+      <w:r>
+        <w:t>Publish quiz results for students to view, including performance summaries.</w:t>
+      </w:r>
+    </w:p>
+    <w:p>
+      <w:pPr>
+        <w:numPr>
+          <w:ilvl w:val="0"/>
+          <w:numId w:val="17"/>
+        </w:numPr>
+        <w:tabs>
+          <w:tab w:val="clear" w:pos="502"/>
+          <w:tab w:val="num" w:pos="720"/>
+        </w:tabs>
+        <w:spacing w:line="240" w:lineRule="auto"/>
+      </w:pPr>
+      <w:r>
+        <w:t>Manage attendance and marks records efficiently for their classes.</w:t>
+      </w:r>
+    </w:p>
+    <w:p>
+      <w:pPr>
+        <w:numPr>
+          <w:ilvl w:val="0"/>
+          <w:numId w:val="17"/>
+        </w:numPr>
+        <w:tabs>
+          <w:tab w:val="clear" w:pos="502"/>
+          <w:tab w:val="num" w:pos="720"/>
+        </w:tabs>
+        <w:spacing w:line="240" w:lineRule="auto"/>
+      </w:pPr>
+      <w:r>
+        <w:t>Evaluate students on various metrics like focus, participation, homework completion, and test preparation.</w:t>
+      </w:r>
+    </w:p>
+    <w:p>
+      <w:pPr>
+        <w:numPr>
+          <w:ilvl w:val="0"/>
+          <w:numId w:val="17"/>
+        </w:numPr>
+        <w:tabs>
+          <w:tab w:val="clear" w:pos="502"/>
+          <w:tab w:val="num" w:pos="720"/>
+        </w:tabs>
+        <w:spacing w:line="240" w:lineRule="auto"/>
+      </w:pPr>
+      <w:r>
+        <w:t>Provide "Teacher Ratings" and input detailed feedback to contribute to evaluations.</w:t>
+      </w:r>
+    </w:p>
+    <w:p>
+      <w:pPr>
+        <w:numPr>
+          <w:ilvl w:val="0"/>
+          <w:numId w:val="17"/>
+        </w:numPr>
+        <w:tabs>
+          <w:tab w:val="clear" w:pos="502"/>
+          <w:tab w:val="num" w:pos="720"/>
+        </w:tabs>
+        <w:spacing w:line="240" w:lineRule="auto"/>
+      </w:pPr>
+      <w:r>
+        <w:t>Interact with students and parents through the chat feature for academic discussions and feedback.</w:t>
+      </w:r>
+    </w:p>
+    <w:p>
+      <w:pPr>
+        <w:spacing w:line="240" w:lineRule="auto"/>
+        <w:rPr>
+          <w:b/>
+          <w:bCs/>
+        </w:rPr>
+      </w:pPr>
+      <w:r>
+        <w:rPr>
+          <w:b/>
+          <w:bCs/>
+        </w:rPr>
+        <w:t>For Admin</w:t>
+      </w:r>
+    </w:p>
+    <w:p>
+      <w:pPr>
+        <w:numPr>
+          <w:ilvl w:val="0"/>
+          <w:numId w:val="18"/>
+        </w:numPr>
+        <w:tabs>
+          <w:tab w:val="clear" w:pos="502"/>
+          <w:tab w:val="num" w:pos="720"/>
+        </w:tabs>
+        <w:spacing w:line="240" w:lineRule="auto"/>
+      </w:pPr>
+      <w:r>
+        <w:t>Manage user accounts for students, parents, and teachers, ensuring proper role assignments.</w:t>
+      </w:r>
+    </w:p>
+    <w:p>
+      <w:pPr>
+        <w:numPr>
+          <w:ilvl w:val="0"/>
+          <w:numId w:val="18"/>
+        </w:numPr>
+        <w:tabs>
+          <w:tab w:val="clear" w:pos="502"/>
+          <w:tab w:val="num" w:pos="720"/>
+        </w:tabs>
+        <w:spacing w:line="240" w:lineRule="auto"/>
+      </w:pPr>
+      <w:r>
+        <w:t>Assign classes, subjects</w:t>
+      </w:r>
+      <w:r>
+        <w:t xml:space="preserve"> </w:t>
+      </w:r>
+      <w:r>
+        <w:t>to teachers and students.</w:t>
+      </w:r>
+    </w:p>
+    <w:p>
+      <w:pPr>
+        <w:numPr>
+          <w:ilvl w:val="0"/>
+          <w:numId w:val="18"/>
+        </w:numPr>
+        <w:tabs>
+          <w:tab w:val="clear" w:pos="502"/>
+          <w:tab w:val="num" w:pos="720"/>
+        </w:tabs>
+        <w:spacing w:line="240" w:lineRule="auto"/>
+      </w:pPr>
+      <w:r>
+        <w:t>Oversee the system’s operations and generate detailed reports on academic performance, quiz participation, and overall engagement.</w:t>
       </w:r>
     </w:p>
     <w:p>
@@ -369,37 +618,64 @@
       <w:pPr>
         <w:numPr>
           <w:ilvl w:val="0"/>
-          <w:numId w:val="13"/>
-        </w:numPr>
-        <w:spacing w:line="240" w:lineRule="auto"/>
-      </w:pPr>
-      <w:r>
-        <w:t>Provides tailored responses based on user roles.</w:t>
-      </w:r>
-    </w:p>
-    <w:p>
-      <w:pPr>
-        <w:numPr>
-          <w:ilvl w:val="0"/>
-          <w:numId w:val="13"/>
-        </w:numPr>
-        <w:spacing w:line="240" w:lineRule="auto"/>
-      </w:pPr>
-      <w:r>
-        <w:t>Offers academic advice, tips for grade improvement, and answers to academic queries.</w:t>
-      </w:r>
-    </w:p>
-    <w:p>
-      <w:pPr>
-        <w:numPr>
-          <w:ilvl w:val="0"/>
-          <w:numId w:val="13"/>
-        </w:numPr>
-        <w:spacing w:line="240" w:lineRule="auto"/>
-      </w:pPr>
-      <w:r>
-        <w:lastRenderedPageBreak/>
-        <w:t>Fetches real-time data from the system's database to ensure accuracy.</w:t>
+          <w:numId w:val="19"/>
+        </w:numPr>
+        <w:tabs>
+          <w:tab w:val="clear" w:pos="502"/>
+          <w:tab w:val="num" w:pos="720"/>
+        </w:tabs>
+        <w:spacing w:line="240" w:lineRule="auto"/>
+      </w:pPr>
+      <w:r>
+        <w:t>Assists students with insights into their progress, providing feedback on marks, attendance, quiz performance, and areas of improvement.</w:t>
+      </w:r>
+    </w:p>
+    <w:p>
+      <w:pPr>
+        <w:numPr>
+          <w:ilvl w:val="0"/>
+          <w:numId w:val="19"/>
+        </w:numPr>
+        <w:tabs>
+          <w:tab w:val="clear" w:pos="502"/>
+          <w:tab w:val="num" w:pos="720"/>
+        </w:tabs>
+        <w:spacing w:line="240" w:lineRule="auto"/>
+      </w:pPr>
+      <w:r>
+        <w:t>Offers personalized academic advice based on quiz results and evaluations.</w:t>
+      </w:r>
+    </w:p>
+    <w:p>
+      <w:pPr>
+        <w:numPr>
+          <w:ilvl w:val="0"/>
+          <w:numId w:val="19"/>
+        </w:numPr>
+        <w:tabs>
+          <w:tab w:val="clear" w:pos="502"/>
+          <w:tab w:val="num" w:pos="720"/>
+        </w:tabs>
+        <w:spacing w:line="240" w:lineRule="auto"/>
+      </w:pPr>
+      <w:r>
+        <w:t>Helps students and parents with study tips and strategies for improving academic outcomes.</w:t>
+      </w:r>
+    </w:p>
+    <w:p>
+      <w:pPr>
+        <w:numPr>
+          <w:ilvl w:val="0"/>
+          <w:numId w:val="19"/>
+        </w:numPr>
+        <w:tabs>
+          <w:tab w:val="clear" w:pos="502"/>
+          <w:tab w:val="num" w:pos="720"/>
+        </w:tabs>
+        <w:spacing w:line="240" w:lineRule="auto"/>
+      </w:pPr>
+      <w:r>
+        <w:t>Provides tailored responses based on the user role (student, parent, or teacher), ensuring relevant and meaningful interactions.</w:t>
       </w:r>
     </w:p>
     <w:p>
@@ -435,223 +711,276 @@
       <w:pPr>
         <w:spacing w:line="240" w:lineRule="auto"/>
       </w:pPr>
-      <w:proofErr w:type="spellStart"/>
-      <w:r>
-        <w:t>Eduke's</w:t>
-      </w:r>
-      <w:proofErr w:type="spellEnd"/>
-      <w:r>
-        <w:t xml:space="preserve"> database is structured with </w:t>
-      </w:r>
-      <w:r>
-        <w:rPr>
-          <w:b/>
-          <w:bCs/>
-        </w:rPr>
-        <w:t>10 relational tables</w:t>
-      </w:r>
-      <w:r>
-        <w:t xml:space="preserve"> to store and manage data efficiently:</w:t>
-      </w:r>
-    </w:p>
-    <w:p>
-      <w:pPr>
-        <w:numPr>
-          <w:ilvl w:val="0"/>
-          <w:numId w:val="14"/>
-        </w:numPr>
-        <w:spacing w:line="240" w:lineRule="auto"/>
-      </w:pPr>
-      <w:r>
-        <w:rPr>
-          <w:b/>
-          <w:bCs/>
-        </w:rPr>
-        <w:t>Users Table</w:t>
-      </w:r>
-      <w:r>
-        <w:t>: Stores common details for all user roles.</w:t>
-      </w:r>
-    </w:p>
-    <w:p>
-      <w:pPr>
-        <w:numPr>
-          <w:ilvl w:val="0"/>
-          <w:numId w:val="14"/>
-        </w:numPr>
-        <w:spacing w:line="240" w:lineRule="auto"/>
-      </w:pPr>
-      <w:r>
-        <w:rPr>
-          <w:b/>
-          <w:bCs/>
-        </w:rPr>
-        <w:t>Students Table</w:t>
-      </w:r>
-      <w:r>
-        <w:t>: Manages student-specific data, including roll numbers and class associations.</w:t>
-      </w:r>
-    </w:p>
-    <w:p>
-      <w:pPr>
-        <w:numPr>
-          <w:ilvl w:val="0"/>
-          <w:numId w:val="14"/>
-        </w:numPr>
-        <w:spacing w:line="240" w:lineRule="auto"/>
-      </w:pPr>
-      <w:r>
-        <w:rPr>
-          <w:b/>
-          <w:bCs/>
-        </w:rPr>
-        <w:t>Parents Table</w:t>
-      </w:r>
-      <w:r>
-        <w:t>: Links parents to their child and stores login credentials.</w:t>
-      </w:r>
-    </w:p>
-    <w:p>
-      <w:pPr>
-        <w:numPr>
-          <w:ilvl w:val="0"/>
-          <w:numId w:val="14"/>
-        </w:numPr>
-        <w:spacing w:line="240" w:lineRule="auto"/>
-      </w:pPr>
-      <w:r>
-        <w:rPr>
-          <w:b/>
-          <w:bCs/>
-        </w:rPr>
-        <w:t>Teachers Table</w:t>
-      </w:r>
-      <w:r>
-        <w:t>: Maintains teacher profiles and their class assignments.</w:t>
-      </w:r>
-    </w:p>
-    <w:p>
-      <w:pPr>
-        <w:numPr>
-          <w:ilvl w:val="0"/>
-          <w:numId w:val="14"/>
-        </w:numPr>
-        <w:spacing w:line="240" w:lineRule="auto"/>
-      </w:pPr>
-      <w:r>
-        <w:rPr>
-          <w:b/>
-          <w:bCs/>
-        </w:rPr>
-        <w:t>Classes Table</w:t>
-      </w:r>
-      <w:r>
-        <w:t>: Defines classes and links them to teachers.</w:t>
-      </w:r>
-    </w:p>
-    <w:p>
-      <w:pPr>
-        <w:numPr>
-          <w:ilvl w:val="0"/>
-          <w:numId w:val="14"/>
-        </w:numPr>
-        <w:spacing w:line="240" w:lineRule="auto"/>
-      </w:pPr>
-      <w:r>
-        <w:rPr>
-          <w:b/>
-          <w:bCs/>
-        </w:rPr>
-        <w:t>Subjects Table</w:t>
-      </w:r>
-      <w:r>
-        <w:t>: Stores subject details and unique codes.</w:t>
-      </w:r>
-    </w:p>
-    <w:p>
-      <w:pPr>
-        <w:numPr>
-          <w:ilvl w:val="0"/>
-          <w:numId w:val="14"/>
-        </w:numPr>
-        <w:spacing w:line="240" w:lineRule="auto"/>
-      </w:pPr>
-      <w:r>
-        <w:rPr>
-          <w:b/>
-          <w:bCs/>
-        </w:rPr>
-        <w:t>Attendance Table</w:t>
-      </w:r>
-      <w:r>
-        <w:t>: Records attendance for students by class and subject.</w:t>
-      </w:r>
-    </w:p>
-    <w:p>
-      <w:pPr>
-        <w:numPr>
-          <w:ilvl w:val="0"/>
-          <w:numId w:val="14"/>
-        </w:numPr>
-        <w:spacing w:line="240" w:lineRule="auto"/>
-      </w:pPr>
-      <w:r>
-        <w:rPr>
-          <w:b/>
-          <w:bCs/>
-        </w:rPr>
-        <w:t>Marks Table</w:t>
-      </w:r>
-      <w:r>
-        <w:t>: Maintains students' percentage scores for subjects.</w:t>
-      </w:r>
-    </w:p>
-    <w:p>
-      <w:pPr>
-        <w:numPr>
-          <w:ilvl w:val="0"/>
-          <w:numId w:val="14"/>
-        </w:numPr>
-        <w:spacing w:line="240" w:lineRule="auto"/>
-      </w:pPr>
-      <w:r>
-        <w:rPr>
-          <w:b/>
-          <w:bCs/>
-        </w:rPr>
-        <w:t>Student Evaluation Table</w:t>
-      </w:r>
-      <w:r>
-        <w:t>: Tracks detailed performance evaluations with inputs from teachers and parents.</w:t>
-      </w:r>
-    </w:p>
-    <w:p>
-      <w:pPr>
-        <w:numPr>
-          <w:ilvl w:val="0"/>
-          <w:numId w:val="14"/>
-        </w:numPr>
-        <w:spacing w:line="240" w:lineRule="auto"/>
-      </w:pPr>
-      <w:r>
-        <w:rPr>
-          <w:b/>
-          <w:bCs/>
-        </w:rPr>
-        <w:t>Chat Table</w:t>
-      </w:r>
-      <w:r>
-        <w:t>: Supports real-time messaging between students, parents, and teachers.</w:t>
-      </w:r>
-    </w:p>
-    <w:p>
-      <w:pPr>
-        <w:spacing w:line="240" w:lineRule="auto"/>
-        <w:rPr>
-          <w:b/>
-          <w:bCs/>
-        </w:rPr>
-      </w:pPr>
+      <w:r>
+        <w:t xml:space="preserve">Eduke's database is structured </w:t>
+      </w:r>
+      <w:r>
+        <w:t>with 10 relational tables to</w:t>
+      </w:r>
+      <w:r>
+        <w:t xml:space="preserve"> store and manage data efficiently:</w:t>
+      </w:r>
+    </w:p>
+    <w:p>
+      <w:pPr>
+        <w:pStyle w:val="ListParagraph"/>
+        <w:numPr>
+          <w:ilvl w:val="0"/>
+          <w:numId w:val="20"/>
+        </w:numPr>
+        <w:spacing w:line="240" w:lineRule="auto"/>
+      </w:pPr>
+      <w:r>
+        <w:rPr>
+          <w:b/>
+          <w:bCs/>
+        </w:rPr>
+        <w:t>Users Table:</w:t>
+      </w:r>
+      <w:r>
+        <w:t xml:space="preserve"> Stores common details for all user roles.</w:t>
+      </w:r>
+    </w:p>
+    <w:p>
+      <w:pPr>
+        <w:pStyle w:val="ListParagraph"/>
+        <w:numPr>
+          <w:ilvl w:val="0"/>
+          <w:numId w:val="20"/>
+        </w:numPr>
+        <w:spacing w:line="240" w:lineRule="auto"/>
+      </w:pPr>
+      <w:r>
+        <w:rPr>
+          <w:b/>
+          <w:bCs/>
+        </w:rPr>
+        <w:t>Students Table:</w:t>
+      </w:r>
+      <w:r>
+        <w:t xml:space="preserve"> Manages student-specific data, including roll numbers and class associations.</w:t>
+      </w:r>
+    </w:p>
+    <w:p>
+      <w:pPr>
+        <w:pStyle w:val="ListParagraph"/>
+        <w:numPr>
+          <w:ilvl w:val="0"/>
+          <w:numId w:val="20"/>
+        </w:numPr>
+        <w:spacing w:line="240" w:lineRule="auto"/>
+      </w:pPr>
+      <w:r>
+        <w:rPr>
+          <w:b/>
+          <w:bCs/>
+        </w:rPr>
+        <w:t>Parents Table:</w:t>
+      </w:r>
+      <w:r>
+        <w:t xml:space="preserve"> Links parents to their child and stores login credentials.</w:t>
+      </w:r>
+    </w:p>
+    <w:p>
+      <w:pPr>
+        <w:pStyle w:val="ListParagraph"/>
+        <w:numPr>
+          <w:ilvl w:val="0"/>
+          <w:numId w:val="20"/>
+        </w:numPr>
+        <w:spacing w:line="240" w:lineRule="auto"/>
+      </w:pPr>
+      <w:r>
+        <w:rPr>
+          <w:b/>
+          <w:bCs/>
+        </w:rPr>
+        <w:t>Teachers Table:</w:t>
+      </w:r>
+      <w:r>
+        <w:t xml:space="preserve"> Maintains teacher profiles and their class assignments.</w:t>
+      </w:r>
+    </w:p>
+    <w:p>
+      <w:pPr>
+        <w:pStyle w:val="ListParagraph"/>
+        <w:numPr>
+          <w:ilvl w:val="0"/>
+          <w:numId w:val="20"/>
+        </w:numPr>
+        <w:spacing w:line="240" w:lineRule="auto"/>
+      </w:pPr>
+      <w:r>
+        <w:rPr>
+          <w:b/>
+          <w:bCs/>
+        </w:rPr>
+        <w:t>Classes Table:</w:t>
+      </w:r>
+      <w:r>
+        <w:t xml:space="preserve"> Defines classes and links them to teachers.</w:t>
+      </w:r>
+    </w:p>
+    <w:p>
+      <w:pPr>
+        <w:pStyle w:val="ListParagraph"/>
+        <w:numPr>
+          <w:ilvl w:val="0"/>
+          <w:numId w:val="20"/>
+        </w:numPr>
+        <w:spacing w:line="240" w:lineRule="auto"/>
+      </w:pPr>
+      <w:r>
+        <w:rPr>
+          <w:b/>
+          <w:bCs/>
+        </w:rPr>
+        <w:t>Subjects Table:</w:t>
+      </w:r>
+      <w:r>
+        <w:t xml:space="preserve"> Stores subject details and unique codes.</w:t>
+      </w:r>
+    </w:p>
+    <w:p>
+      <w:pPr>
+        <w:pStyle w:val="ListParagraph"/>
+        <w:numPr>
+          <w:ilvl w:val="0"/>
+          <w:numId w:val="20"/>
+        </w:numPr>
+        <w:spacing w:line="240" w:lineRule="auto"/>
+      </w:pPr>
+      <w:r>
+        <w:rPr>
+          <w:b/>
+          <w:bCs/>
+        </w:rPr>
+        <w:t>Attendance Table:</w:t>
+      </w:r>
+      <w:r>
+        <w:t xml:space="preserve"> Records attendance for students by class and subject.</w:t>
+      </w:r>
+    </w:p>
+    <w:p>
+      <w:pPr>
+        <w:pStyle w:val="ListParagraph"/>
+        <w:numPr>
+          <w:ilvl w:val="0"/>
+          <w:numId w:val="20"/>
+        </w:numPr>
+        <w:spacing w:line="240" w:lineRule="auto"/>
+      </w:pPr>
+      <w:r>
+        <w:rPr>
+          <w:b/>
+          <w:bCs/>
+        </w:rPr>
+        <w:lastRenderedPageBreak/>
+        <w:t>Marks Table:</w:t>
+      </w:r>
+      <w:r>
+        <w:t xml:space="preserve"> Maintains students' percentage scores for subjects.</w:t>
+      </w:r>
+    </w:p>
+    <w:p>
+      <w:pPr>
+        <w:pStyle w:val="ListParagraph"/>
+        <w:numPr>
+          <w:ilvl w:val="0"/>
+          <w:numId w:val="20"/>
+        </w:numPr>
+        <w:spacing w:line="240" w:lineRule="auto"/>
+      </w:pPr>
+      <w:r>
+        <w:rPr>
+          <w:b/>
+          <w:bCs/>
+        </w:rPr>
+        <w:t>Student Evaluation Table:</w:t>
+      </w:r>
+      <w:r>
+        <w:t xml:space="preserve"> Tracks detailed performance evaluations with inputs from teachers and parents.</w:t>
+      </w:r>
+    </w:p>
+    <w:p>
+      <w:pPr>
+        <w:pStyle w:val="ListParagraph"/>
+        <w:numPr>
+          <w:ilvl w:val="0"/>
+          <w:numId w:val="20"/>
+        </w:numPr>
+        <w:spacing w:line="240" w:lineRule="auto"/>
+      </w:pPr>
+      <w:r>
+        <w:rPr>
+          <w:b/>
+          <w:bCs/>
+        </w:rPr>
+        <w:t>Chat Table:</w:t>
+      </w:r>
+      <w:r>
+        <w:t xml:space="preserve"> Supports real-time messaging between students, parents, and teachers.</w:t>
+      </w:r>
+    </w:p>
+    <w:p>
+      <w:pPr>
+        <w:pStyle w:val="ListParagraph"/>
+        <w:numPr>
+          <w:ilvl w:val="0"/>
+          <w:numId w:val="20"/>
+        </w:numPr>
+        <w:spacing w:line="240" w:lineRule="auto"/>
+      </w:pPr>
+      <w:r>
+        <w:rPr>
+          <w:b/>
+          <w:bCs/>
+        </w:rPr>
+        <w:t>Quizzes Table:</w:t>
+      </w:r>
+      <w:r>
+        <w:t xml:space="preserve"> Stores metadata about quizzes, such as title, description, teacher, and subject.</w:t>
+      </w:r>
+    </w:p>
+    <w:p>
+      <w:pPr>
+        <w:pStyle w:val="ListParagraph"/>
+        <w:numPr>
+          <w:ilvl w:val="0"/>
+          <w:numId w:val="20"/>
+        </w:numPr>
+        <w:spacing w:line="240" w:lineRule="auto"/>
+      </w:pPr>
+      <w:r>
+        <w:rPr>
+          <w:b/>
+          <w:bCs/>
+        </w:rPr>
+        <w:t>Questions and Options Table:</w:t>
+      </w:r>
+      <w:r>
+        <w:t xml:space="preserve"> Combines quiz questions and their corresponding options, including the correct answer.</w:t>
+      </w:r>
+    </w:p>
+    <w:p>
+      <w:pPr>
+        <w:pStyle w:val="ListParagraph"/>
+        <w:numPr>
+          <w:ilvl w:val="0"/>
+          <w:numId w:val="20"/>
+        </w:numPr>
+        <w:spacing w:line="240" w:lineRule="auto"/>
+      </w:pPr>
+      <w:r>
+        <w:rPr>
+          <w:b/>
+          <w:bCs/>
+        </w:rPr>
+        <w:t>Student Responses Table:</w:t>
+      </w:r>
+      <w:r>
+        <w:t xml:space="preserve"> Tracks student responses to quiz questions and records their selected options.</w:t>
+      </w:r>
     </w:p>
     <w:p>
       <w:pPr>
@@ -739,7 +1068,7 @@
       </w:pPr>
       <w:r>
         <w:pict w14:anchorId="35626D79">
-          <v:rect id="_x0000_i1404" style="width:0;height:.75pt" o:hralign="center" o:hrstd="t" o:hrnoshade="t" o:hr="t" fillcolor="#fcfcfc" stroked="f"/>
+          <v:rect id="_x0000_i1026" style="width:0;height:.75pt" o:hralign="center" o:hrstd="t" o:hrnoshade="t" o:hr="t" fillcolor="#fcfcfc" stroked="f"/>
         </w:pict>
       </w:r>
     </w:p>
@@ -908,7 +1237,6 @@
         <w:spacing w:line="240" w:lineRule="auto"/>
       </w:pPr>
       <w:r>
-        <w:lastRenderedPageBreak/>
         <w:t>Develop a performance prediction model using machine learning.</w:t>
       </w:r>
     </w:p>
@@ -984,7 +1312,7 @@
       </w:pPr>
       <w:r>
         <w:pict w14:anchorId="1C0E9087">
-          <v:rect id="_x0000_i1405" style="width:0;height:.75pt" o:hralign="center" o:hrstd="t" o:hrnoshade="t" o:hr="t" fillcolor="#fcfcfc" stroked="f"/>
+          <v:rect id="_x0000_i1027" style="width:0;height:.75pt" o:hralign="center" o:hrstd="t" o:hrnoshade="t" o:hr="t" fillcolor="#fcfcfc" stroked="f"/>
         </w:pict>
       </w:r>
     </w:p>
@@ -1074,6 +1402,7 @@
           <w:b/>
           <w:bCs/>
         </w:rPr>
+        <w:lastRenderedPageBreak/>
         <w:t>Storage</w:t>
       </w:r>
       <w:r>
@@ -1166,11 +1495,6 @@
       <w:pPr>
         <w:spacing w:line="240" w:lineRule="auto"/>
       </w:pPr>
-    </w:p>
-    <w:p>
-      <w:pPr>
-        <w:spacing w:line="240" w:lineRule="auto"/>
-      </w:pPr>
       <w:r>
         <w:rPr>
           <w:b/>
@@ -1293,11 +1617,6 @@
       <w:pPr>
         <w:spacing w:line="240" w:lineRule="auto"/>
       </w:pPr>
-    </w:p>
-    <w:p>
-      <w:pPr>
-        <w:spacing w:line="240" w:lineRule="auto"/>
-      </w:pPr>
       <w:r>
         <w:rPr>
           <w:b/>
@@ -1449,9 +1768,8 @@
         <w:spacing w:line="240" w:lineRule="auto"/>
       </w:pPr>
       <w:r>
-        <w:lastRenderedPageBreak/>
         <w:pict w14:anchorId="75CB5D89">
-          <v:rect id="_x0000_i1406" style="width:0;height:.75pt" o:hralign="center" o:hrstd="t" o:hrnoshade="t" o:hr="t" fillcolor="#fcfcfc" stroked="f"/>
+          <v:rect id="_x0000_i1028" style="width:0;height:.75pt" o:hralign="center" o:hrstd="t" o:hrnoshade="t" o:hr="t" fillcolor="#fcfcfc" stroked="f"/>
         </w:pict>
       </w:r>
     </w:p>
@@ -1541,7 +1859,7 @@
       </w:pPr>
       <w:r>
         <w:pict w14:anchorId="15D05073">
-          <v:rect id="_x0000_i1407" style="width:0;height:.75pt" o:hralign="center" o:hrstd="t" o:hrnoshade="t" o:hr="t" fillcolor="#fcfcfc" stroked="f"/>
+          <v:rect id="_x0000_i1029" style="width:0;height:.75pt" o:hralign="center" o:hrstd="t" o:hrnoshade="t" o:hr="t" fillcolor="#fcfcfc" stroked="f"/>
         </w:pict>
       </w:r>
     </w:p>
@@ -1570,30 +1888,18 @@
         <w:spacing w:line="240" w:lineRule="auto"/>
         <w:jc w:val="both"/>
       </w:pPr>
-      <w:proofErr w:type="spellStart"/>
-      <w:r>
-        <w:t>Eduke</w:t>
-      </w:r>
-      <w:proofErr w:type="spellEnd"/>
-      <w:r>
-        <w:t xml:space="preserve"> is a comprehensive solution to modernize academic management by automating routine tasks, predicting student performance, and enhancing collaboration between stakeholders. By integrating AI technologies and user-friendly features, </w:t>
-      </w:r>
-      <w:proofErr w:type="spellStart"/>
-      <w:r>
-        <w:t>Eduke</w:t>
-      </w:r>
-      <w:proofErr w:type="spellEnd"/>
-      <w:r>
-        <w:t xml:space="preserve"> provides actionable insights and fosters an environment conducive to academic success. While the system has certain limitations, its scalable architecture and innovative approach make it a valuable tool for educational institutions.</w:t>
-      </w:r>
-    </w:p>
-    <w:p>
-      <w:pPr>
-        <w:spacing w:line="240" w:lineRule="auto"/>
-      </w:pPr>
-      <w:r>
+      <w:r>
+        <w:t>Eduke is a comprehensive solution to modernize academic management by automating routine tasks, predicting student performance, and enhancing collaboration between stakeholders. By integrating AI technologies and user-friendly features, Eduke provides actionable insights and fosters an environment conducive to academic success. While the system has certain limitations, its scalable architecture and innovative approach make it a valuable tool for educational institutions.</w:t>
+      </w:r>
+    </w:p>
+    <w:p>
+      <w:pPr>
+        <w:spacing w:line="240" w:lineRule="auto"/>
+      </w:pPr>
+      <w:r>
+        <w:lastRenderedPageBreak/>
         <w:pict w14:anchorId="73AB1308">
-          <v:rect id="_x0000_i1408" style="width:0;height:.75pt" o:hralign="center" o:hrstd="t" o:hrnoshade="t" o:hr="t" fillcolor="#fcfcfc" stroked="f"/>
+          <v:rect id="_x0000_i1030" style="width:0;height:.75pt" o:hralign="center" o:hrstd="t" o:hrnoshade="t" o:hr="t" fillcolor="#fcfcfc" stroked="f"/>
         </w:pict>
       </w:r>
     </w:p>
@@ -1823,6 +2129,241 @@
 <file path=word/numbering.xml><?xml version="1.0" encoding="utf-8"?>
 <w:numbering xmlns:wpc="http://schemas.microsoft.com/office/word/2010/wordprocessingCanvas" xmlns:cx="http://schemas.microsoft.com/office/drawing/2014/chartex" xmlns:cx1="http://schemas.microsoft.com/office/drawing/2015/9/8/chartex" xmlns:cx2="http://schemas.microsoft.com/office/drawing/2015/10/21/chartex" xmlns:cx3="http://schemas.microsoft.com/office/drawing/2016/5/9/chartex" xmlns:cx4="http://schemas.microsoft.com/office/drawing/2016/5/10/chartex" xmlns:cx5="http://schemas.microsoft.com/office/drawing/2016/5/11/chartex" xmlns:cx6="http://schemas.microsoft.com/office/drawing/2016/5/12/chartex" xmlns:cx7="http://schemas.microsoft.com/office/drawing/2016/5/13/chartex" xmlns:cx8="http://schemas.microsoft.com/office/drawing/2016/5/14/chartex" xmlns:mc="http://schemas.openxmlformats.org/markup-compatibility/2006" xmlns:aink="http://schemas.microsoft.com/office/drawing/2016/ink" xmlns:am3d="http://schemas.microsoft.com/office/drawing/2017/model3d" xmlns:o="urn:schemas-microsoft-com:office:office" xmlns:oel="http://schemas.microsoft.com/office/2019/extlst" xmlns:r="http://schemas.openxmlformats.org/officeDocument/2006/relationships" xmlns:m="http://schemas.openxmlformats.org/officeDocument/2006/math" xmlns:v="urn:schemas-microsoft-com:vml" xmlns:wp14="http://schemas.microsoft.com/office/word/2010/wordprocessingDrawing" xmlns:wp="http://schemas.openxmlformats.org/drawingml/2006/wordprocessingDrawing" xmlns:w10="urn:schemas-microsoft-com:office:word" xmlns:w="http://schemas.openxmlformats.org/wordprocessingml/2006/main" xmlns:w14="http://schemas.microsoft.com/office/word/2010/wordml" xmlns:w15="http://schemas.microsoft.com/office/word/2012/wordml" xmlns:w16cex="http://schemas.microsoft.com/office/word/2018/wordml/cex" xmlns:w16cid="http://schemas.microsoft.com/office/word/2016/wordml/cid" xmlns:w16="http://schemas.microsoft.com/office/word/2018/wordml" xmlns:w16du="http://schemas.microsoft.com/office/word/2023/wordml/word16du" xmlns:w16sdtdh="http://schemas.microsoft.com/office/word/2020/wordml/sdtdatahash" xmlns:w16sdtfl="http://schemas.microsoft.com/office/word/2024/wordml/sdtformatlock" xmlns:w16se="http://schemas.microsoft.com/office/word/2015/wordml/symex" xmlns:wpg="http://schemas.microsoft.com/office/word/2010/wordprocessingGroup" xmlns:wpi="http://schemas.microsoft.com/office/word/2010/wordprocessingInk" xmlns:wne="http://schemas.microsoft.com/office/word/2006/wordml" xmlns:wps="http://schemas.microsoft.com/office/word/2010/wordprocessingShape" mc:Ignorable="w14 w15 w16se w16cid w16 w16cex w16sdtdh w16sdtfl w16du wp14">
   <w:abstractNum w:abstractNumId="0" w15:restartNumberingAfterBreak="0">
+    <w:nsid w:val="0D37289C"/>
+    <w:multiLevelType w:val="multilevel"/>
+    <w:tmpl w:val="29920CCE"/>
+    <w:lvl w:ilvl="0">
+      <w:start w:val="1"/>
+      <w:numFmt w:val="bullet"/>
+      <w:lvlText w:val=""/>
+      <w:lvlJc w:val="left"/>
+      <w:pPr>
+        <w:tabs>
+          <w:tab w:val="num" w:pos="502"/>
+        </w:tabs>
+        <w:ind w:left="502" w:hanging="360"/>
+      </w:pPr>
+      <w:rPr>
+        <w:rFonts w:ascii="Symbol" w:hAnsi="Symbol" w:hint="default"/>
+        <w:sz w:val="20"/>
+      </w:rPr>
+    </w:lvl>
+    <w:lvl w:ilvl="1" w:tentative="1">
+      <w:start w:val="1"/>
+      <w:numFmt w:val="bullet"/>
+      <w:lvlText w:val="o"/>
+      <w:lvlJc w:val="left"/>
+      <w:pPr>
+        <w:tabs>
+          <w:tab w:val="num" w:pos="1222"/>
+        </w:tabs>
+        <w:ind w:left="1222" w:hanging="360"/>
+      </w:pPr>
+      <w:rPr>
+        <w:rFonts w:ascii="Courier New" w:hAnsi="Courier New" w:hint="default"/>
+        <w:sz w:val="20"/>
+      </w:rPr>
+    </w:lvl>
+    <w:lvl w:ilvl="2" w:tentative="1">
+      <w:start w:val="1"/>
+      <w:numFmt w:val="bullet"/>
+      <w:lvlText w:val=""/>
+      <w:lvlJc w:val="left"/>
+      <w:pPr>
+        <w:tabs>
+          <w:tab w:val="num" w:pos="1942"/>
+        </w:tabs>
+        <w:ind w:left="1942" w:hanging="360"/>
+      </w:pPr>
+      <w:rPr>
+        <w:rFonts w:ascii="Wingdings" w:hAnsi="Wingdings" w:hint="default"/>
+        <w:sz w:val="20"/>
+      </w:rPr>
+    </w:lvl>
+    <w:lvl w:ilvl="3" w:tentative="1">
+      <w:start w:val="1"/>
+      <w:numFmt w:val="bullet"/>
+      <w:lvlText w:val=""/>
+      <w:lvlJc w:val="left"/>
+      <w:pPr>
+        <w:tabs>
+          <w:tab w:val="num" w:pos="2662"/>
+        </w:tabs>
+        <w:ind w:left="2662" w:hanging="360"/>
+      </w:pPr>
+      <w:rPr>
+        <w:rFonts w:ascii="Wingdings" w:hAnsi="Wingdings" w:hint="default"/>
+        <w:sz w:val="20"/>
+      </w:rPr>
+    </w:lvl>
+    <w:lvl w:ilvl="4" w:tentative="1">
+      <w:start w:val="1"/>
+      <w:numFmt w:val="bullet"/>
+      <w:lvlText w:val=""/>
+      <w:lvlJc w:val="left"/>
+      <w:pPr>
+        <w:tabs>
+          <w:tab w:val="num" w:pos="3382"/>
+        </w:tabs>
+        <w:ind w:left="3382" w:hanging="360"/>
+      </w:pPr>
+      <w:rPr>
+        <w:rFonts w:ascii="Wingdings" w:hAnsi="Wingdings" w:hint="default"/>
+        <w:sz w:val="20"/>
+      </w:rPr>
+    </w:lvl>
+    <w:lvl w:ilvl="5" w:tentative="1">
+      <w:start w:val="1"/>
+      <w:numFmt w:val="bullet"/>
+      <w:lvlText w:val=""/>
+      <w:lvlJc w:val="left"/>
+      <w:pPr>
+        <w:tabs>
+          <w:tab w:val="num" w:pos="4102"/>
+        </w:tabs>
+        <w:ind w:left="4102" w:hanging="360"/>
+      </w:pPr>
+      <w:rPr>
+        <w:rFonts w:ascii="Wingdings" w:hAnsi="Wingdings" w:hint="default"/>
+        <w:sz w:val="20"/>
+      </w:rPr>
+    </w:lvl>
+    <w:lvl w:ilvl="6" w:tentative="1">
+      <w:start w:val="1"/>
+      <w:numFmt w:val="bullet"/>
+      <w:lvlText w:val=""/>
+      <w:lvlJc w:val="left"/>
+      <w:pPr>
+        <w:tabs>
+          <w:tab w:val="num" w:pos="4822"/>
+        </w:tabs>
+        <w:ind w:left="4822" w:hanging="360"/>
+      </w:pPr>
+      <w:rPr>
+        <w:rFonts w:ascii="Wingdings" w:hAnsi="Wingdings" w:hint="default"/>
+        <w:sz w:val="20"/>
+      </w:rPr>
+    </w:lvl>
+    <w:lvl w:ilvl="7" w:tentative="1">
+      <w:start w:val="1"/>
+      <w:numFmt w:val="bullet"/>
+      <w:lvlText w:val=""/>
+      <w:lvlJc w:val="left"/>
+      <w:pPr>
+        <w:tabs>
+          <w:tab w:val="num" w:pos="5542"/>
+        </w:tabs>
+        <w:ind w:left="5542" w:hanging="360"/>
+      </w:pPr>
+      <w:rPr>
+        <w:rFonts w:ascii="Wingdings" w:hAnsi="Wingdings" w:hint="default"/>
+        <w:sz w:val="20"/>
+      </w:rPr>
+    </w:lvl>
+    <w:lvl w:ilvl="8" w:tentative="1">
+      <w:start w:val="1"/>
+      <w:numFmt w:val="bullet"/>
+      <w:lvlText w:val=""/>
+      <w:lvlJc w:val="left"/>
+      <w:pPr>
+        <w:tabs>
+          <w:tab w:val="num" w:pos="6262"/>
+        </w:tabs>
+        <w:ind w:left="6262" w:hanging="360"/>
+      </w:pPr>
+      <w:rPr>
+        <w:rFonts w:ascii="Wingdings" w:hAnsi="Wingdings" w:hint="default"/>
+        <w:sz w:val="20"/>
+      </w:rPr>
+    </w:lvl>
+  </w:abstractNum>
+  <w:abstractNum w:abstractNumId="1" w15:restartNumberingAfterBreak="0">
+    <w:nsid w:val="0F2C3174"/>
+    <w:multiLevelType w:val="hybridMultilevel"/>
+    <w:tmpl w:val="B2CCE2EC"/>
+    <w:lvl w:ilvl="0" w:tplc="4009000F">
+      <w:start w:val="1"/>
+      <w:numFmt w:val="decimal"/>
+      <w:lvlText w:val="%1."/>
+      <w:lvlJc w:val="left"/>
+      <w:pPr>
+        <w:ind w:left="502" w:hanging="360"/>
+      </w:pPr>
+    </w:lvl>
+    <w:lvl w:ilvl="1" w:tplc="40090019" w:tentative="1">
+      <w:start w:val="1"/>
+      <w:numFmt w:val="lowerLetter"/>
+      <w:lvlText w:val="%2."/>
+      <w:lvlJc w:val="left"/>
+      <w:pPr>
+        <w:ind w:left="1222" w:hanging="360"/>
+      </w:pPr>
+    </w:lvl>
+    <w:lvl w:ilvl="2" w:tplc="4009001B" w:tentative="1">
+      <w:start w:val="1"/>
+      <w:numFmt w:val="lowerRoman"/>
+      <w:lvlText w:val="%3."/>
+      <w:lvlJc w:val="right"/>
+      <w:pPr>
+        <w:ind w:left="1942" w:hanging="180"/>
+      </w:pPr>
+    </w:lvl>
+    <w:lvl w:ilvl="3" w:tplc="4009000F" w:tentative="1">
+      <w:start w:val="1"/>
+      <w:numFmt w:val="decimal"/>
+      <w:lvlText w:val="%4."/>
+      <w:lvlJc w:val="left"/>
+      <w:pPr>
+        <w:ind w:left="2662" w:hanging="360"/>
+      </w:pPr>
+    </w:lvl>
+    <w:lvl w:ilvl="4" w:tplc="40090019" w:tentative="1">
+      <w:start w:val="1"/>
+      <w:numFmt w:val="lowerLetter"/>
+      <w:lvlText w:val="%5."/>
+      <w:lvlJc w:val="left"/>
+      <w:pPr>
+        <w:ind w:left="3382" w:hanging="360"/>
+      </w:pPr>
+    </w:lvl>
+    <w:lvl w:ilvl="5" w:tplc="4009001B" w:tentative="1">
+      <w:start w:val="1"/>
+      <w:numFmt w:val="lowerRoman"/>
+      <w:lvlText w:val="%6."/>
+      <w:lvlJc w:val="right"/>
+      <w:pPr>
+        <w:ind w:left="4102" w:hanging="180"/>
+      </w:pPr>
+    </w:lvl>
+    <w:lvl w:ilvl="6" w:tplc="4009000F" w:tentative="1">
+      <w:start w:val="1"/>
+      <w:numFmt w:val="decimal"/>
+      <w:lvlText w:val="%7."/>
+      <w:lvlJc w:val="left"/>
+      <w:pPr>
+        <w:ind w:left="4822" w:hanging="360"/>
+      </w:pPr>
+    </w:lvl>
+    <w:lvl w:ilvl="7" w:tplc="40090019" w:tentative="1">
+      <w:start w:val="1"/>
+      <w:numFmt w:val="lowerLetter"/>
+      <w:lvlText w:val="%8."/>
+      <w:lvlJc w:val="left"/>
+      <w:pPr>
+        <w:ind w:left="5542" w:hanging="360"/>
+      </w:pPr>
+    </w:lvl>
+    <w:lvl w:ilvl="8" w:tplc="4009001B" w:tentative="1">
+      <w:start w:val="1"/>
+      <w:numFmt w:val="lowerRoman"/>
+      <w:lvlText w:val="%9."/>
+      <w:lvlJc w:val="right"/>
+      <w:pPr>
+        <w:ind w:left="6262" w:hanging="180"/>
+      </w:pPr>
+    </w:lvl>
+  </w:abstractNum>
+  <w:abstractNum w:abstractNumId="2" w15:restartNumberingAfterBreak="0">
     <w:nsid w:val="112A3387"/>
     <w:multiLevelType w:val="multilevel"/>
     <w:tmpl w:val="E0FCAE78"/>
@@ -1971,7 +2512,156 @@
       </w:rPr>
     </w:lvl>
   </w:abstractNum>
-  <w:abstractNum w:abstractNumId="1" w15:restartNumberingAfterBreak="0">
+  <w:abstractNum w:abstractNumId="3" w15:restartNumberingAfterBreak="0">
+    <w:nsid w:val="20F87434"/>
+    <w:multiLevelType w:val="multilevel"/>
+    <w:tmpl w:val="7BBECC8C"/>
+    <w:lvl w:ilvl="0">
+      <w:start w:val="1"/>
+      <w:numFmt w:val="bullet"/>
+      <w:lvlText w:val=""/>
+      <w:lvlJc w:val="left"/>
+      <w:pPr>
+        <w:tabs>
+          <w:tab w:val="num" w:pos="502"/>
+        </w:tabs>
+        <w:ind w:left="502" w:hanging="360"/>
+      </w:pPr>
+      <w:rPr>
+        <w:rFonts w:ascii="Symbol" w:hAnsi="Symbol" w:hint="default"/>
+        <w:sz w:val="20"/>
+      </w:rPr>
+    </w:lvl>
+    <w:lvl w:ilvl="1" w:tentative="1">
+      <w:start w:val="1"/>
+      <w:numFmt w:val="bullet"/>
+      <w:lvlText w:val="o"/>
+      <w:lvlJc w:val="left"/>
+      <w:pPr>
+        <w:tabs>
+          <w:tab w:val="num" w:pos="1440"/>
+        </w:tabs>
+        <w:ind w:left="1440" w:hanging="360"/>
+      </w:pPr>
+      <w:rPr>
+        <w:rFonts w:ascii="Courier New" w:hAnsi="Courier New" w:hint="default"/>
+        <w:sz w:val="20"/>
+      </w:rPr>
+    </w:lvl>
+    <w:lvl w:ilvl="2" w:tentative="1">
+      <w:start w:val="1"/>
+      <w:numFmt w:val="bullet"/>
+      <w:lvlText w:val=""/>
+      <w:lvlJc w:val="left"/>
+      <w:pPr>
+        <w:tabs>
+          <w:tab w:val="num" w:pos="2160"/>
+        </w:tabs>
+        <w:ind w:left="2160" w:hanging="360"/>
+      </w:pPr>
+      <w:rPr>
+        <w:rFonts w:ascii="Wingdings" w:hAnsi="Wingdings" w:hint="default"/>
+        <w:sz w:val="20"/>
+      </w:rPr>
+    </w:lvl>
+    <w:lvl w:ilvl="3" w:tentative="1">
+      <w:start w:val="1"/>
+      <w:numFmt w:val="bullet"/>
+      <w:lvlText w:val=""/>
+      <w:lvlJc w:val="left"/>
+      <w:pPr>
+        <w:tabs>
+          <w:tab w:val="num" w:pos="2880"/>
+        </w:tabs>
+        <w:ind w:left="2880" w:hanging="360"/>
+      </w:pPr>
+      <w:rPr>
+        <w:rFonts w:ascii="Wingdings" w:hAnsi="Wingdings" w:hint="default"/>
+        <w:sz w:val="20"/>
+      </w:rPr>
+    </w:lvl>
+    <w:lvl w:ilvl="4" w:tentative="1">
+      <w:start w:val="1"/>
+      <w:numFmt w:val="bullet"/>
+      <w:lvlText w:val=""/>
+      <w:lvlJc w:val="left"/>
+      <w:pPr>
+        <w:tabs>
+          <w:tab w:val="num" w:pos="3600"/>
+        </w:tabs>
+        <w:ind w:left="3600" w:hanging="360"/>
+      </w:pPr>
+      <w:rPr>
+        <w:rFonts w:ascii="Wingdings" w:hAnsi="Wingdings" w:hint="default"/>
+        <w:sz w:val="20"/>
+      </w:rPr>
+    </w:lvl>
+    <w:lvl w:ilvl="5" w:tentative="1">
+      <w:start w:val="1"/>
+      <w:numFmt w:val="bullet"/>
+      <w:lvlText w:val=""/>
+      <w:lvlJc w:val="left"/>
+      <w:pPr>
+        <w:tabs>
+          <w:tab w:val="num" w:pos="4320"/>
+        </w:tabs>
+        <w:ind w:left="4320" w:hanging="360"/>
+      </w:pPr>
+      <w:rPr>
+        <w:rFonts w:ascii="Wingdings" w:hAnsi="Wingdings" w:hint="default"/>
+        <w:sz w:val="20"/>
+      </w:rPr>
+    </w:lvl>
+    <w:lvl w:ilvl="6" w:tentative="1">
+      <w:start w:val="1"/>
+      <w:numFmt w:val="bullet"/>
+      <w:lvlText w:val=""/>
+      <w:lvlJc w:val="left"/>
+      <w:pPr>
+        <w:tabs>
+          <w:tab w:val="num" w:pos="5040"/>
+        </w:tabs>
+        <w:ind w:left="5040" w:hanging="360"/>
+      </w:pPr>
+      <w:rPr>
+        <w:rFonts w:ascii="Wingdings" w:hAnsi="Wingdings" w:hint="default"/>
+        <w:sz w:val="20"/>
+      </w:rPr>
+    </w:lvl>
+    <w:lvl w:ilvl="7" w:tentative="1">
+      <w:start w:val="1"/>
+      <w:numFmt w:val="bullet"/>
+      <w:lvlText w:val=""/>
+      <w:lvlJc w:val="left"/>
+      <w:pPr>
+        <w:tabs>
+          <w:tab w:val="num" w:pos="5760"/>
+        </w:tabs>
+        <w:ind w:left="5760" w:hanging="360"/>
+      </w:pPr>
+      <w:rPr>
+        <w:rFonts w:ascii="Wingdings" w:hAnsi="Wingdings" w:hint="default"/>
+        <w:sz w:val="20"/>
+      </w:rPr>
+    </w:lvl>
+    <w:lvl w:ilvl="8" w:tentative="1">
+      <w:start w:val="1"/>
+      <w:numFmt w:val="bullet"/>
+      <w:lvlText w:val=""/>
+      <w:lvlJc w:val="left"/>
+      <w:pPr>
+        <w:tabs>
+          <w:tab w:val="num" w:pos="6480"/>
+        </w:tabs>
+        <w:ind w:left="6480" w:hanging="360"/>
+      </w:pPr>
+      <w:rPr>
+        <w:rFonts w:ascii="Wingdings" w:hAnsi="Wingdings" w:hint="default"/>
+        <w:sz w:val="20"/>
+      </w:rPr>
+    </w:lvl>
+  </w:abstractNum>
+  <w:abstractNum w:abstractNumId="4" w15:restartNumberingAfterBreak="0">
     <w:nsid w:val="2DDC1891"/>
     <w:multiLevelType w:val="multilevel"/>
     <w:tmpl w:val="4BE4CAF0"/>
@@ -2120,7 +2810,7 @@
       </w:rPr>
     </w:lvl>
   </w:abstractNum>
-  <w:abstractNum w:abstractNumId="2" w15:restartNumberingAfterBreak="0">
+  <w:abstractNum w:abstractNumId="5" w15:restartNumberingAfterBreak="0">
     <w:nsid w:val="315837B4"/>
     <w:multiLevelType w:val="multilevel"/>
     <w:tmpl w:val="428C48B0"/>
@@ -2269,7 +2959,7 @@
       </w:rPr>
     </w:lvl>
   </w:abstractNum>
-  <w:abstractNum w:abstractNumId="3" w15:restartNumberingAfterBreak="0">
+  <w:abstractNum w:abstractNumId="6" w15:restartNumberingAfterBreak="0">
     <w:nsid w:val="3D827171"/>
     <w:multiLevelType w:val="multilevel"/>
     <w:tmpl w:val="B6F0890C"/>
@@ -2386,7 +3076,156 @@
       </w:pPr>
     </w:lvl>
   </w:abstractNum>
-  <w:abstractNum w:abstractNumId="4" w15:restartNumberingAfterBreak="0">
+  <w:abstractNum w:abstractNumId="7" w15:restartNumberingAfterBreak="0">
+    <w:nsid w:val="3F1D7D60"/>
+    <w:multiLevelType w:val="multilevel"/>
+    <w:tmpl w:val="5772172A"/>
+    <w:lvl w:ilvl="0">
+      <w:start w:val="1"/>
+      <w:numFmt w:val="bullet"/>
+      <w:lvlText w:val=""/>
+      <w:lvlJc w:val="left"/>
+      <w:pPr>
+        <w:tabs>
+          <w:tab w:val="num" w:pos="502"/>
+        </w:tabs>
+        <w:ind w:left="502" w:hanging="360"/>
+      </w:pPr>
+      <w:rPr>
+        <w:rFonts w:ascii="Symbol" w:hAnsi="Symbol" w:hint="default"/>
+        <w:sz w:val="20"/>
+      </w:rPr>
+    </w:lvl>
+    <w:lvl w:ilvl="1" w:tentative="1">
+      <w:start w:val="1"/>
+      <w:numFmt w:val="bullet"/>
+      <w:lvlText w:val="o"/>
+      <w:lvlJc w:val="left"/>
+      <w:pPr>
+        <w:tabs>
+          <w:tab w:val="num" w:pos="1440"/>
+        </w:tabs>
+        <w:ind w:left="1440" w:hanging="360"/>
+      </w:pPr>
+      <w:rPr>
+        <w:rFonts w:ascii="Courier New" w:hAnsi="Courier New" w:hint="default"/>
+        <w:sz w:val="20"/>
+      </w:rPr>
+    </w:lvl>
+    <w:lvl w:ilvl="2" w:tentative="1">
+      <w:start w:val="1"/>
+      <w:numFmt w:val="bullet"/>
+      <w:lvlText w:val=""/>
+      <w:lvlJc w:val="left"/>
+      <w:pPr>
+        <w:tabs>
+          <w:tab w:val="num" w:pos="2160"/>
+        </w:tabs>
+        <w:ind w:left="2160" w:hanging="360"/>
+      </w:pPr>
+      <w:rPr>
+        <w:rFonts w:ascii="Wingdings" w:hAnsi="Wingdings" w:hint="default"/>
+        <w:sz w:val="20"/>
+      </w:rPr>
+    </w:lvl>
+    <w:lvl w:ilvl="3" w:tentative="1">
+      <w:start w:val="1"/>
+      <w:numFmt w:val="bullet"/>
+      <w:lvlText w:val=""/>
+      <w:lvlJc w:val="left"/>
+      <w:pPr>
+        <w:tabs>
+          <w:tab w:val="num" w:pos="2880"/>
+        </w:tabs>
+        <w:ind w:left="2880" w:hanging="360"/>
+      </w:pPr>
+      <w:rPr>
+        <w:rFonts w:ascii="Wingdings" w:hAnsi="Wingdings" w:hint="default"/>
+        <w:sz w:val="20"/>
+      </w:rPr>
+    </w:lvl>
+    <w:lvl w:ilvl="4" w:tentative="1">
+      <w:start w:val="1"/>
+      <w:numFmt w:val="bullet"/>
+      <w:lvlText w:val=""/>
+      <w:lvlJc w:val="left"/>
+      <w:pPr>
+        <w:tabs>
+          <w:tab w:val="num" w:pos="3600"/>
+        </w:tabs>
+        <w:ind w:left="3600" w:hanging="360"/>
+      </w:pPr>
+      <w:rPr>
+        <w:rFonts w:ascii="Wingdings" w:hAnsi="Wingdings" w:hint="default"/>
+        <w:sz w:val="20"/>
+      </w:rPr>
+    </w:lvl>
+    <w:lvl w:ilvl="5" w:tentative="1">
+      <w:start w:val="1"/>
+      <w:numFmt w:val="bullet"/>
+      <w:lvlText w:val=""/>
+      <w:lvlJc w:val="left"/>
+      <w:pPr>
+        <w:tabs>
+          <w:tab w:val="num" w:pos="4320"/>
+        </w:tabs>
+        <w:ind w:left="4320" w:hanging="360"/>
+      </w:pPr>
+      <w:rPr>
+        <w:rFonts w:ascii="Wingdings" w:hAnsi="Wingdings" w:hint="default"/>
+        <w:sz w:val="20"/>
+      </w:rPr>
+    </w:lvl>
+    <w:lvl w:ilvl="6" w:tentative="1">
+      <w:start w:val="1"/>
+      <w:numFmt w:val="bullet"/>
+      <w:lvlText w:val=""/>
+      <w:lvlJc w:val="left"/>
+      <w:pPr>
+        <w:tabs>
+          <w:tab w:val="num" w:pos="5040"/>
+        </w:tabs>
+        <w:ind w:left="5040" w:hanging="360"/>
+      </w:pPr>
+      <w:rPr>
+        <w:rFonts w:ascii="Wingdings" w:hAnsi="Wingdings" w:hint="default"/>
+        <w:sz w:val="20"/>
+      </w:rPr>
+    </w:lvl>
+    <w:lvl w:ilvl="7" w:tentative="1">
+      <w:start w:val="1"/>
+      <w:numFmt w:val="bullet"/>
+      <w:lvlText w:val=""/>
+      <w:lvlJc w:val="left"/>
+      <w:pPr>
+        <w:tabs>
+          <w:tab w:val="num" w:pos="5760"/>
+        </w:tabs>
+        <w:ind w:left="5760" w:hanging="360"/>
+      </w:pPr>
+      <w:rPr>
+        <w:rFonts w:ascii="Wingdings" w:hAnsi="Wingdings" w:hint="default"/>
+        <w:sz w:val="20"/>
+      </w:rPr>
+    </w:lvl>
+    <w:lvl w:ilvl="8" w:tentative="1">
+      <w:start w:val="1"/>
+      <w:numFmt w:val="bullet"/>
+      <w:lvlText w:val=""/>
+      <w:lvlJc w:val="left"/>
+      <w:pPr>
+        <w:tabs>
+          <w:tab w:val="num" w:pos="6480"/>
+        </w:tabs>
+        <w:ind w:left="6480" w:hanging="360"/>
+      </w:pPr>
+      <w:rPr>
+        <w:rFonts w:ascii="Wingdings" w:hAnsi="Wingdings" w:hint="default"/>
+        <w:sz w:val="20"/>
+      </w:rPr>
+    </w:lvl>
+  </w:abstractNum>
+  <w:abstractNum w:abstractNumId="8" w15:restartNumberingAfterBreak="0">
     <w:nsid w:val="407D3582"/>
     <w:multiLevelType w:val="multilevel"/>
     <w:tmpl w:val="D62E5FE0"/>
@@ -2499,7 +3338,7 @@
       </w:pPr>
     </w:lvl>
   </w:abstractNum>
-  <w:abstractNum w:abstractNumId="5" w15:restartNumberingAfterBreak="0">
+  <w:abstractNum w:abstractNumId="9" w15:restartNumberingAfterBreak="0">
     <w:nsid w:val="41290BAA"/>
     <w:multiLevelType w:val="multilevel"/>
     <w:tmpl w:val="46AEFB34"/>
@@ -2648,7 +3487,156 @@
       </w:rPr>
     </w:lvl>
   </w:abstractNum>
-  <w:abstractNum w:abstractNumId="6" w15:restartNumberingAfterBreak="0">
+  <w:abstractNum w:abstractNumId="10" w15:restartNumberingAfterBreak="0">
+    <w:nsid w:val="471B1FE6"/>
+    <w:multiLevelType w:val="multilevel"/>
+    <w:tmpl w:val="D7321F3E"/>
+    <w:lvl w:ilvl="0">
+      <w:start w:val="1"/>
+      <w:numFmt w:val="bullet"/>
+      <w:lvlText w:val=""/>
+      <w:lvlJc w:val="left"/>
+      <w:pPr>
+        <w:tabs>
+          <w:tab w:val="num" w:pos="502"/>
+        </w:tabs>
+        <w:ind w:left="502" w:hanging="360"/>
+      </w:pPr>
+      <w:rPr>
+        <w:rFonts w:ascii="Symbol" w:hAnsi="Symbol" w:hint="default"/>
+        <w:sz w:val="20"/>
+      </w:rPr>
+    </w:lvl>
+    <w:lvl w:ilvl="1" w:tentative="1">
+      <w:start w:val="1"/>
+      <w:numFmt w:val="bullet"/>
+      <w:lvlText w:val="o"/>
+      <w:lvlJc w:val="left"/>
+      <w:pPr>
+        <w:tabs>
+          <w:tab w:val="num" w:pos="1222"/>
+        </w:tabs>
+        <w:ind w:left="1222" w:hanging="360"/>
+      </w:pPr>
+      <w:rPr>
+        <w:rFonts w:ascii="Courier New" w:hAnsi="Courier New" w:hint="default"/>
+        <w:sz w:val="20"/>
+      </w:rPr>
+    </w:lvl>
+    <w:lvl w:ilvl="2" w:tentative="1">
+      <w:start w:val="1"/>
+      <w:numFmt w:val="bullet"/>
+      <w:lvlText w:val=""/>
+      <w:lvlJc w:val="left"/>
+      <w:pPr>
+        <w:tabs>
+          <w:tab w:val="num" w:pos="1942"/>
+        </w:tabs>
+        <w:ind w:left="1942" w:hanging="360"/>
+      </w:pPr>
+      <w:rPr>
+        <w:rFonts w:ascii="Wingdings" w:hAnsi="Wingdings" w:hint="default"/>
+        <w:sz w:val="20"/>
+      </w:rPr>
+    </w:lvl>
+    <w:lvl w:ilvl="3" w:tentative="1">
+      <w:start w:val="1"/>
+      <w:numFmt w:val="bullet"/>
+      <w:lvlText w:val=""/>
+      <w:lvlJc w:val="left"/>
+      <w:pPr>
+        <w:tabs>
+          <w:tab w:val="num" w:pos="2662"/>
+        </w:tabs>
+        <w:ind w:left="2662" w:hanging="360"/>
+      </w:pPr>
+      <w:rPr>
+        <w:rFonts w:ascii="Wingdings" w:hAnsi="Wingdings" w:hint="default"/>
+        <w:sz w:val="20"/>
+      </w:rPr>
+    </w:lvl>
+    <w:lvl w:ilvl="4" w:tentative="1">
+      <w:start w:val="1"/>
+      <w:numFmt w:val="bullet"/>
+      <w:lvlText w:val=""/>
+      <w:lvlJc w:val="left"/>
+      <w:pPr>
+        <w:tabs>
+          <w:tab w:val="num" w:pos="3382"/>
+        </w:tabs>
+        <w:ind w:left="3382" w:hanging="360"/>
+      </w:pPr>
+      <w:rPr>
+        <w:rFonts w:ascii="Wingdings" w:hAnsi="Wingdings" w:hint="default"/>
+        <w:sz w:val="20"/>
+      </w:rPr>
+    </w:lvl>
+    <w:lvl w:ilvl="5" w:tentative="1">
+      <w:start w:val="1"/>
+      <w:numFmt w:val="bullet"/>
+      <w:lvlText w:val=""/>
+      <w:lvlJc w:val="left"/>
+      <w:pPr>
+        <w:tabs>
+          <w:tab w:val="num" w:pos="4102"/>
+        </w:tabs>
+        <w:ind w:left="4102" w:hanging="360"/>
+      </w:pPr>
+      <w:rPr>
+        <w:rFonts w:ascii="Wingdings" w:hAnsi="Wingdings" w:hint="default"/>
+        <w:sz w:val="20"/>
+      </w:rPr>
+    </w:lvl>
+    <w:lvl w:ilvl="6" w:tentative="1">
+      <w:start w:val="1"/>
+      <w:numFmt w:val="bullet"/>
+      <w:lvlText w:val=""/>
+      <w:lvlJc w:val="left"/>
+      <w:pPr>
+        <w:tabs>
+          <w:tab w:val="num" w:pos="4822"/>
+        </w:tabs>
+        <w:ind w:left="4822" w:hanging="360"/>
+      </w:pPr>
+      <w:rPr>
+        <w:rFonts w:ascii="Wingdings" w:hAnsi="Wingdings" w:hint="default"/>
+        <w:sz w:val="20"/>
+      </w:rPr>
+    </w:lvl>
+    <w:lvl w:ilvl="7" w:tentative="1">
+      <w:start w:val="1"/>
+      <w:numFmt w:val="bullet"/>
+      <w:lvlText w:val=""/>
+      <w:lvlJc w:val="left"/>
+      <w:pPr>
+        <w:tabs>
+          <w:tab w:val="num" w:pos="5542"/>
+        </w:tabs>
+        <w:ind w:left="5542" w:hanging="360"/>
+      </w:pPr>
+      <w:rPr>
+        <w:rFonts w:ascii="Wingdings" w:hAnsi="Wingdings" w:hint="default"/>
+        <w:sz w:val="20"/>
+      </w:rPr>
+    </w:lvl>
+    <w:lvl w:ilvl="8" w:tentative="1">
+      <w:start w:val="1"/>
+      <w:numFmt w:val="bullet"/>
+      <w:lvlText w:val=""/>
+      <w:lvlJc w:val="left"/>
+      <w:pPr>
+        <w:tabs>
+          <w:tab w:val="num" w:pos="6262"/>
+        </w:tabs>
+        <w:ind w:left="6262" w:hanging="360"/>
+      </w:pPr>
+      <w:rPr>
+        <w:rFonts w:ascii="Wingdings" w:hAnsi="Wingdings" w:hint="default"/>
+        <w:sz w:val="20"/>
+      </w:rPr>
+    </w:lvl>
+  </w:abstractNum>
+  <w:abstractNum w:abstractNumId="11" w15:restartNumberingAfterBreak="0">
     <w:nsid w:val="47A3069A"/>
     <w:multiLevelType w:val="multilevel"/>
     <w:tmpl w:val="D890CA2A"/>
@@ -2797,7 +3785,7 @@
       </w:rPr>
     </w:lvl>
   </w:abstractNum>
-  <w:abstractNum w:abstractNumId="7" w15:restartNumberingAfterBreak="0">
+  <w:abstractNum w:abstractNumId="12" w15:restartNumberingAfterBreak="0">
     <w:nsid w:val="493D73DF"/>
     <w:multiLevelType w:val="multilevel"/>
     <w:tmpl w:val="22B496A8"/>
@@ -2910,7 +3898,7 @@
       </w:pPr>
     </w:lvl>
   </w:abstractNum>
-  <w:abstractNum w:abstractNumId="8" w15:restartNumberingAfterBreak="0">
+  <w:abstractNum w:abstractNumId="13" w15:restartNumberingAfterBreak="0">
     <w:nsid w:val="558E76CD"/>
     <w:multiLevelType w:val="multilevel"/>
     <w:tmpl w:val="D116B61C"/>
@@ -3023,7 +4011,156 @@
       </w:pPr>
     </w:lvl>
   </w:abstractNum>
-  <w:abstractNum w:abstractNumId="9" w15:restartNumberingAfterBreak="0">
+  <w:abstractNum w:abstractNumId="14" w15:restartNumberingAfterBreak="0">
+    <w:nsid w:val="566F31D0"/>
+    <w:multiLevelType w:val="multilevel"/>
+    <w:tmpl w:val="90C66CEE"/>
+    <w:lvl w:ilvl="0">
+      <w:start w:val="1"/>
+      <w:numFmt w:val="bullet"/>
+      <w:lvlText w:val=""/>
+      <w:lvlJc w:val="left"/>
+      <w:pPr>
+        <w:tabs>
+          <w:tab w:val="num" w:pos="502"/>
+        </w:tabs>
+        <w:ind w:left="502" w:hanging="360"/>
+      </w:pPr>
+      <w:rPr>
+        <w:rFonts w:ascii="Symbol" w:hAnsi="Symbol" w:hint="default"/>
+        <w:sz w:val="20"/>
+      </w:rPr>
+    </w:lvl>
+    <w:lvl w:ilvl="1" w:tentative="1">
+      <w:start w:val="1"/>
+      <w:numFmt w:val="bullet"/>
+      <w:lvlText w:val="o"/>
+      <w:lvlJc w:val="left"/>
+      <w:pPr>
+        <w:tabs>
+          <w:tab w:val="num" w:pos="1440"/>
+        </w:tabs>
+        <w:ind w:left="1440" w:hanging="360"/>
+      </w:pPr>
+      <w:rPr>
+        <w:rFonts w:ascii="Courier New" w:hAnsi="Courier New" w:hint="default"/>
+        <w:sz w:val="20"/>
+      </w:rPr>
+    </w:lvl>
+    <w:lvl w:ilvl="2" w:tentative="1">
+      <w:start w:val="1"/>
+      <w:numFmt w:val="bullet"/>
+      <w:lvlText w:val=""/>
+      <w:lvlJc w:val="left"/>
+      <w:pPr>
+        <w:tabs>
+          <w:tab w:val="num" w:pos="2160"/>
+        </w:tabs>
+        <w:ind w:left="2160" w:hanging="360"/>
+      </w:pPr>
+      <w:rPr>
+        <w:rFonts w:ascii="Wingdings" w:hAnsi="Wingdings" w:hint="default"/>
+        <w:sz w:val="20"/>
+      </w:rPr>
+    </w:lvl>
+    <w:lvl w:ilvl="3" w:tentative="1">
+      <w:start w:val="1"/>
+      <w:numFmt w:val="bullet"/>
+      <w:lvlText w:val=""/>
+      <w:lvlJc w:val="left"/>
+      <w:pPr>
+        <w:tabs>
+          <w:tab w:val="num" w:pos="2880"/>
+        </w:tabs>
+        <w:ind w:left="2880" w:hanging="360"/>
+      </w:pPr>
+      <w:rPr>
+        <w:rFonts w:ascii="Wingdings" w:hAnsi="Wingdings" w:hint="default"/>
+        <w:sz w:val="20"/>
+      </w:rPr>
+    </w:lvl>
+    <w:lvl w:ilvl="4" w:tentative="1">
+      <w:start w:val="1"/>
+      <w:numFmt w:val="bullet"/>
+      <w:lvlText w:val=""/>
+      <w:lvlJc w:val="left"/>
+      <w:pPr>
+        <w:tabs>
+          <w:tab w:val="num" w:pos="3600"/>
+        </w:tabs>
+        <w:ind w:left="3600" w:hanging="360"/>
+      </w:pPr>
+      <w:rPr>
+        <w:rFonts w:ascii="Wingdings" w:hAnsi="Wingdings" w:hint="default"/>
+        <w:sz w:val="20"/>
+      </w:rPr>
+    </w:lvl>
+    <w:lvl w:ilvl="5" w:tentative="1">
+      <w:start w:val="1"/>
+      <w:numFmt w:val="bullet"/>
+      <w:lvlText w:val=""/>
+      <w:lvlJc w:val="left"/>
+      <w:pPr>
+        <w:tabs>
+          <w:tab w:val="num" w:pos="4320"/>
+        </w:tabs>
+        <w:ind w:left="4320" w:hanging="360"/>
+      </w:pPr>
+      <w:rPr>
+        <w:rFonts w:ascii="Wingdings" w:hAnsi="Wingdings" w:hint="default"/>
+        <w:sz w:val="20"/>
+      </w:rPr>
+    </w:lvl>
+    <w:lvl w:ilvl="6" w:tentative="1">
+      <w:start w:val="1"/>
+      <w:numFmt w:val="bullet"/>
+      <w:lvlText w:val=""/>
+      <w:lvlJc w:val="left"/>
+      <w:pPr>
+        <w:tabs>
+          <w:tab w:val="num" w:pos="5040"/>
+        </w:tabs>
+        <w:ind w:left="5040" w:hanging="360"/>
+      </w:pPr>
+      <w:rPr>
+        <w:rFonts w:ascii="Wingdings" w:hAnsi="Wingdings" w:hint="default"/>
+        <w:sz w:val="20"/>
+      </w:rPr>
+    </w:lvl>
+    <w:lvl w:ilvl="7" w:tentative="1">
+      <w:start w:val="1"/>
+      <w:numFmt w:val="bullet"/>
+      <w:lvlText w:val=""/>
+      <w:lvlJc w:val="left"/>
+      <w:pPr>
+        <w:tabs>
+          <w:tab w:val="num" w:pos="5760"/>
+        </w:tabs>
+        <w:ind w:left="5760" w:hanging="360"/>
+      </w:pPr>
+      <w:rPr>
+        <w:rFonts w:ascii="Wingdings" w:hAnsi="Wingdings" w:hint="default"/>
+        <w:sz w:val="20"/>
+      </w:rPr>
+    </w:lvl>
+    <w:lvl w:ilvl="8" w:tentative="1">
+      <w:start w:val="1"/>
+      <w:numFmt w:val="bullet"/>
+      <w:lvlText w:val=""/>
+      <w:lvlJc w:val="left"/>
+      <w:pPr>
+        <w:tabs>
+          <w:tab w:val="num" w:pos="6480"/>
+        </w:tabs>
+        <w:ind w:left="6480" w:hanging="360"/>
+      </w:pPr>
+      <w:rPr>
+        <w:rFonts w:ascii="Wingdings" w:hAnsi="Wingdings" w:hint="default"/>
+        <w:sz w:val="20"/>
+      </w:rPr>
+    </w:lvl>
+  </w:abstractNum>
+  <w:abstractNum w:abstractNumId="15" w15:restartNumberingAfterBreak="0">
     <w:nsid w:val="5A497E06"/>
     <w:multiLevelType w:val="multilevel"/>
     <w:tmpl w:val="14CA0F86"/>
@@ -3172,7 +4309,7 @@
       </w:rPr>
     </w:lvl>
   </w:abstractNum>
-  <w:abstractNum w:abstractNumId="10" w15:restartNumberingAfterBreak="0">
+  <w:abstractNum w:abstractNumId="16" w15:restartNumberingAfterBreak="0">
     <w:nsid w:val="6091585F"/>
     <w:multiLevelType w:val="multilevel"/>
     <w:tmpl w:val="F6801C58"/>
@@ -3321,7 +4458,7 @@
       </w:rPr>
     </w:lvl>
   </w:abstractNum>
-  <w:abstractNum w:abstractNumId="11" w15:restartNumberingAfterBreak="0">
+  <w:abstractNum w:abstractNumId="17" w15:restartNumberingAfterBreak="0">
     <w:nsid w:val="639942BC"/>
     <w:multiLevelType w:val="multilevel"/>
     <w:tmpl w:val="F2AC724E"/>
@@ -3470,7 +4607,7 @@
       </w:rPr>
     </w:lvl>
   </w:abstractNum>
-  <w:abstractNum w:abstractNumId="12" w15:restartNumberingAfterBreak="0">
+  <w:abstractNum w:abstractNumId="18" w15:restartNumberingAfterBreak="0">
     <w:nsid w:val="795754EC"/>
     <w:multiLevelType w:val="multilevel"/>
     <w:tmpl w:val="514AD3FA"/>
@@ -3619,7 +4756,7 @@
       </w:rPr>
     </w:lvl>
   </w:abstractNum>
-  <w:abstractNum w:abstractNumId="13" w15:restartNumberingAfterBreak="0">
+  <w:abstractNum w:abstractNumId="19" w15:restartNumberingAfterBreak="0">
     <w:nsid w:val="7B4B3808"/>
     <w:multiLevelType w:val="multilevel"/>
     <w:tmpl w:val="A656A598"/>
@@ -3733,46 +4870,64 @@
     </w:lvl>
   </w:abstractNum>
   <w:num w:numId="1" w16cid:durableId="122190664">
+    <w:abstractNumId w:val="12"/>
+  </w:num>
+  <w:num w:numId="2" w16cid:durableId="155808832">
+    <w:abstractNumId w:val="6"/>
+  </w:num>
+  <w:num w:numId="3" w16cid:durableId="1703166197">
+    <w:abstractNumId w:val="18"/>
+  </w:num>
+  <w:num w:numId="4" w16cid:durableId="106657751">
+    <w:abstractNumId w:val="5"/>
+  </w:num>
+  <w:num w:numId="5" w16cid:durableId="1397783019">
+    <w:abstractNumId w:val="8"/>
+  </w:num>
+  <w:num w:numId="6" w16cid:durableId="361825703">
+    <w:abstractNumId w:val="19"/>
+  </w:num>
+  <w:num w:numId="7" w16cid:durableId="1456752052">
+    <w:abstractNumId w:val="2"/>
+  </w:num>
+  <w:num w:numId="8" w16cid:durableId="1587227566">
+    <w:abstractNumId w:val="16"/>
+  </w:num>
+  <w:num w:numId="9" w16cid:durableId="1945309961">
+    <w:abstractNumId w:val="15"/>
+  </w:num>
+  <w:num w:numId="10" w16cid:durableId="1175998354">
+    <w:abstractNumId w:val="17"/>
+  </w:num>
+  <w:num w:numId="11" w16cid:durableId="879056185">
+    <w:abstractNumId w:val="11"/>
+  </w:num>
+  <w:num w:numId="12" w16cid:durableId="1386022652">
+    <w:abstractNumId w:val="9"/>
+  </w:num>
+  <w:num w:numId="13" w16cid:durableId="1909421223">
+    <w:abstractNumId w:val="4"/>
+  </w:num>
+  <w:num w:numId="14" w16cid:durableId="2008942244">
+    <w:abstractNumId w:val="13"/>
+  </w:num>
+  <w:num w:numId="15" w16cid:durableId="191844006">
+    <w:abstractNumId w:val="10"/>
+  </w:num>
+  <w:num w:numId="16" w16cid:durableId="1488204390">
+    <w:abstractNumId w:val="0"/>
+  </w:num>
+  <w:num w:numId="17" w16cid:durableId="1770075815">
+    <w:abstractNumId w:val="3"/>
+  </w:num>
+  <w:num w:numId="18" w16cid:durableId="700474966">
+    <w:abstractNumId w:val="14"/>
+  </w:num>
+  <w:num w:numId="19" w16cid:durableId="1953976322">
     <w:abstractNumId w:val="7"/>
   </w:num>
-  <w:num w:numId="2" w16cid:durableId="155808832">
-    <w:abstractNumId w:val="3"/>
-  </w:num>
-  <w:num w:numId="3" w16cid:durableId="1703166197">
-    <w:abstractNumId w:val="12"/>
-  </w:num>
-  <w:num w:numId="4" w16cid:durableId="106657751">
-    <w:abstractNumId w:val="2"/>
-  </w:num>
-  <w:num w:numId="5" w16cid:durableId="1397783019">
-    <w:abstractNumId w:val="4"/>
-  </w:num>
-  <w:num w:numId="6" w16cid:durableId="361825703">
-    <w:abstractNumId w:val="13"/>
-  </w:num>
-  <w:num w:numId="7" w16cid:durableId="1456752052">
-    <w:abstractNumId w:val="0"/>
-  </w:num>
-  <w:num w:numId="8" w16cid:durableId="1587227566">
-    <w:abstractNumId w:val="10"/>
-  </w:num>
-  <w:num w:numId="9" w16cid:durableId="1945309961">
-    <w:abstractNumId w:val="9"/>
-  </w:num>
-  <w:num w:numId="10" w16cid:durableId="1175998354">
-    <w:abstractNumId w:val="11"/>
-  </w:num>
-  <w:num w:numId="11" w16cid:durableId="879056185">
-    <w:abstractNumId w:val="6"/>
-  </w:num>
-  <w:num w:numId="12" w16cid:durableId="1386022652">
-    <w:abstractNumId w:val="5"/>
-  </w:num>
-  <w:num w:numId="13" w16cid:durableId="1909421223">
+  <w:num w:numId="20" w16cid:durableId="2118409435">
     <w:abstractNumId w:val="1"/>
-  </w:num>
-  <w:num w:numId="14" w16cid:durableId="2008942244">
-    <w:abstractNumId w:val="8"/>
   </w:num>
 </w:numbering>
 </file>

</xml_diff>

<commit_message>
Updated Database, Dashboard & Chat System
</commit_message>
<xml_diff>
--- a/docs/Eduke_Synopsis.docx
+++ b/docs/Eduke_Synopsis.docx
@@ -5,7 +5,10 @@
     <w:p>
       <w:pPr>
         <w:spacing w:line="240" w:lineRule="auto"/>
-        <w:rPr>
+        <w:jc w:val="center"/>
+        <w:rPr>
+          <w:b/>
+          <w:bCs/>
           <w:sz w:val="40"/>
           <w:szCs w:val="40"/>
         </w:rPr>
@@ -17,7 +20,73 @@
           <w:sz w:val="40"/>
           <w:szCs w:val="40"/>
         </w:rPr>
-        <w:t>Eduke – A Smart Academic Management System</w:t>
+        <w:t>EDUKE</w:t>
+      </w:r>
+    </w:p>
+    <w:p>
+      <w:pPr>
+        <w:spacing w:line="240" w:lineRule="auto"/>
+        <w:jc w:val="center"/>
+        <w:rPr>
+          <w:b/>
+          <w:bCs/>
+          <w:sz w:val="32"/>
+          <w:szCs w:val="32"/>
+        </w:rPr>
+      </w:pPr>
+      <w:r>
+        <w:rPr>
+          <w:b/>
+          <w:bCs/>
+          <w:sz w:val="32"/>
+          <w:szCs w:val="32"/>
+        </w:rPr>
+        <w:t>A</w:t>
+      </w:r>
+      <w:r>
+        <w:rPr>
+          <w:b/>
+          <w:bCs/>
+          <w:sz w:val="32"/>
+          <w:szCs w:val="32"/>
+        </w:rPr>
+        <w:t xml:space="preserve">n </w:t>
+      </w:r>
+      <w:r>
+        <w:rPr>
+          <w:b/>
+          <w:bCs/>
+          <w:sz w:val="32"/>
+          <w:szCs w:val="32"/>
+        </w:rPr>
+        <w:t xml:space="preserve">Academic </w:t>
+      </w:r>
+      <w:r>
+        <w:rPr>
+          <w:b/>
+          <w:bCs/>
+          <w:sz w:val="32"/>
+          <w:szCs w:val="32"/>
+        </w:rPr>
+        <w:t>Performance Prediction</w:t>
+      </w:r>
+      <w:r>
+        <w:rPr>
+          <w:b/>
+          <w:bCs/>
+          <w:sz w:val="32"/>
+          <w:szCs w:val="32"/>
+        </w:rPr>
+        <w:t xml:space="preserve"> System</w:t>
+      </w:r>
+      <w:r>
+        <w:rPr>
+          <w:b/>
+          <w:bCs/>
+          <w:sz w:val="32"/>
+          <w:szCs w:val="32"/>
+        </w:rPr>
+        <w:t xml:space="preserve"> with AI Chatbot</w:t>
       </w:r>
     </w:p>
     <w:p>
@@ -55,6 +124,7 @@
         <w:spacing w:line="240" w:lineRule="auto"/>
         <w:jc w:val="both"/>
       </w:pPr>
+      <w:proofErr w:type="spellStart"/>
       <w:r>
         <w:rPr>
           <w:b/>
@@ -62,6 +132,7 @@
         </w:rPr>
         <w:t>Eduke</w:t>
       </w:r>
+      <w:proofErr w:type="spellEnd"/>
       <w:r>
         <w:t xml:space="preserve"> is an advanced, </w:t>
       </w:r>
@@ -70,7 +141,21 @@
           <w:b/>
           <w:bCs/>
         </w:rPr>
-        <w:t>AI-powered academic management system</w:t>
+        <w:t xml:space="preserve">AI-powered academic </w:t>
+      </w:r>
+      <w:r>
+        <w:rPr>
+          <w:b/>
+          <w:bCs/>
+        </w:rPr>
+        <w:t>performance prediction</w:t>
+      </w:r>
+      <w:r>
+        <w:rPr>
+          <w:b/>
+          <w:bCs/>
+        </w:rPr>
+        <w:t xml:space="preserve"> system</w:t>
       </w:r>
       <w:r>
         <w:t xml:space="preserve"> designed to enhance the learning experience for students, streamline communication among teachers, parents, and students, and provide actionable insights for improving academic performance. The system leverages modern technologies to simplify academic tasks, such as attendance tracking, grade management, performance evaluation, and quiz administration, while also incorporating an AI chatbot for personalized assistance and academic guidance.</w:t>
@@ -131,13 +216,7 @@
         <w:t>study tips from the AI chatbot</w:t>
       </w:r>
       <w:r>
-        <w:t xml:space="preserve">. The </w:t>
-      </w:r>
-      <w:r>
-        <w:t>AI chatbot</w:t>
-      </w:r>
-      <w:r>
-        <w:t xml:space="preserve"> analyses their data and the tells the student about his/her current academic situation whether he/she should adjust their studying method to make good performance</w:t>
+        <w:t>. The AI chatbot analyses their data and the tells the student about his/her current academic situation whether he/she should adjust their studying method to make good performance</w:t>
       </w:r>
       <w:r>
         <w:t>.</w:t>
@@ -160,8 +239,13 @@
         <w:spacing w:line="240" w:lineRule="auto"/>
         <w:jc w:val="both"/>
       </w:pPr>
-      <w:r>
-        <w:t xml:space="preserve">Eduke also incorporates </w:t>
+      <w:proofErr w:type="spellStart"/>
+      <w:r>
+        <w:t>Eduke</w:t>
+      </w:r>
+      <w:proofErr w:type="spellEnd"/>
+      <w:r>
+        <w:t xml:space="preserve"> also incorporates </w:t>
       </w:r>
       <w:r>
         <w:rPr>
@@ -180,10 +264,15 @@
         <w:t xml:space="preserve">ing a combination of </w:t>
       </w:r>
       <w:r>
-        <w:t>academic and behavioral factors that influence student outcomes</w:t>
-      </w:r>
-      <w:r>
-        <w:t>.</w:t>
+        <w:t xml:space="preserve">academic and </w:t>
+      </w:r>
+      <w:proofErr w:type="spellStart"/>
+      <w:r>
+        <w:t>behavioral</w:t>
+      </w:r>
+      <w:proofErr w:type="spellEnd"/>
+      <w:r>
+        <w:t xml:space="preserve"> factors that influence student outcomes.</w:t>
       </w:r>
       <w:r>
         <w:t xml:space="preserve"> </w:t>
@@ -195,7 +284,15 @@
         <w:t xml:space="preserve"> and internal exams </w:t>
       </w:r>
       <w:r>
-        <w:t>highlight academic trends and areas of strength or weakness. Parent feedback, including factors like study time, sleep patterns, and stress management, offers a view of the student's home environment, while teacher feedback, covering aspects such as homework completion, class participation, focus, and test preparation, provides classroom-specific insights. Additionally, quiz results and other evaluation metrics, such as ratings for class difficulty and overall performance, are incorporated to create a comprehensive profile. By integrating these diverse data points, Eduke predicts outcomes and offers actionable recommendations to improve academic performance.</w:t>
+        <w:t xml:space="preserve">highlight academic trends and areas of strength or weakness. Parent feedback, including factors like study time, sleep patterns, and stress management, offers a view of the student's home environment, while teacher feedback, covering aspects such as homework completion, class participation, focus, and test preparation, provides classroom-specific insights. Additionally, quiz results and other evaluation metrics, such as ratings for class difficulty and overall performance, are incorporated to create a comprehensive profile. By integrating these diverse data points, </w:t>
+      </w:r>
+      <w:proofErr w:type="spellStart"/>
+      <w:r>
+        <w:t>Eduke</w:t>
+      </w:r>
+      <w:proofErr w:type="spellEnd"/>
+      <w:r>
+        <w:t xml:space="preserve"> predicts outcomes and offers actionable recommendations to improve academic performance.</w:t>
       </w:r>
     </w:p>
     <w:p>
@@ -327,11 +424,21 @@
           <w:bCs/>
         </w:rPr>
       </w:pPr>
-      <w:r>
-        <w:rPr>
-          <w:b/>
-          <w:bCs/>
-        </w:rPr>
+    </w:p>
+    <w:p>
+      <w:pPr>
+        <w:spacing w:line="240" w:lineRule="auto"/>
+        <w:rPr>
+          <w:b/>
+          <w:bCs/>
+        </w:rPr>
+      </w:pPr>
+      <w:r>
+        <w:rPr>
+          <w:b/>
+          <w:bCs/>
+        </w:rPr>
+        <w:lastRenderedPageBreak/>
         <w:t>For Parents</w:t>
       </w:r>
     </w:p>
@@ -348,7 +455,7 @@
         <w:spacing w:line="240" w:lineRule="auto"/>
       </w:pPr>
       <w:r>
-        <w:t>Access their child’s attendance, marks, quiz results, and evaluations.</w:t>
+        <w:t>Access their child’s attendance, marks, and evaluations.</w:t>
       </w:r>
     </w:p>
     <w:p>
@@ -364,7 +471,6 @@
         <w:spacing w:line="240" w:lineRule="auto"/>
       </w:pPr>
       <w:r>
-        <w:lastRenderedPageBreak/>
         <w:t>Provide performance evaluation data for factors like study time, sleep patterns, and stress management.</w:t>
       </w:r>
     </w:p>
@@ -711,8 +817,13 @@
       <w:pPr>
         <w:spacing w:line="240" w:lineRule="auto"/>
       </w:pPr>
-      <w:r>
-        <w:t xml:space="preserve">Eduke's database is structured </w:t>
+      <w:proofErr w:type="spellStart"/>
+      <w:r>
+        <w:t>Eduke's</w:t>
+      </w:r>
+      <w:proofErr w:type="spellEnd"/>
+      <w:r>
+        <w:t xml:space="preserve"> database is structured </w:t>
       </w:r>
       <w:r>
         <w:t>with 10 relational tables to</w:t>
@@ -735,6 +846,39 @@
           <w:b/>
           <w:bCs/>
         </w:rPr>
+        <w:t xml:space="preserve">Institution </w:t>
+      </w:r>
+      <w:r>
+        <w:rPr>
+          <w:b/>
+          <w:bCs/>
+        </w:rPr>
+        <w:t>Table:</w:t>
+      </w:r>
+      <w:r>
+        <w:t xml:space="preserve"> Stores</w:t>
+      </w:r>
+      <w:r>
+        <w:t xml:space="preserve"> details about institution</w:t>
+      </w:r>
+      <w:r>
+        <w:t>.</w:t>
+      </w:r>
+    </w:p>
+    <w:p>
+      <w:pPr>
+        <w:pStyle w:val="ListParagraph"/>
+        <w:numPr>
+          <w:ilvl w:val="0"/>
+          <w:numId w:val="20"/>
+        </w:numPr>
+        <w:spacing w:line="240" w:lineRule="auto"/>
+      </w:pPr>
+      <w:r>
+        <w:rPr>
+          <w:b/>
+          <w:bCs/>
+        </w:rPr>
         <w:t>Users Table:</w:t>
       </w:r>
       <w:r>
@@ -795,6 +939,7 @@
           <w:b/>
           <w:bCs/>
         </w:rPr>
+        <w:lastRenderedPageBreak/>
         <w:t>Teachers Table:</w:t>
       </w:r>
       <w:r>
@@ -875,7 +1020,6 @@
           <w:b/>
           <w:bCs/>
         </w:rPr>
-        <w:lastRenderedPageBreak/>
         <w:t>Marks Table:</w:t>
       </w:r>
       <w:r>
@@ -939,48 +1083,46 @@
         <w:t>Quizzes Table:</w:t>
       </w:r>
       <w:r>
-        <w:t xml:space="preserve"> Stores metadata about quizzes, such as title, description, teacher, and subject.</w:t>
-      </w:r>
-    </w:p>
-    <w:p>
-      <w:pPr>
-        <w:pStyle w:val="ListParagraph"/>
-        <w:numPr>
-          <w:ilvl w:val="0"/>
-          <w:numId w:val="20"/>
-        </w:numPr>
-        <w:spacing w:line="240" w:lineRule="auto"/>
-      </w:pPr>
-      <w:r>
-        <w:rPr>
-          <w:b/>
-          <w:bCs/>
-        </w:rPr>
-        <w:t>Questions and Options Table:</w:t>
-      </w:r>
-      <w:r>
-        <w:t xml:space="preserve"> Combines quiz questions and their corresponding options, including the correct answer.</w:t>
-      </w:r>
-    </w:p>
-    <w:p>
-      <w:pPr>
-        <w:pStyle w:val="ListParagraph"/>
-        <w:numPr>
-          <w:ilvl w:val="0"/>
-          <w:numId w:val="20"/>
-        </w:numPr>
-        <w:spacing w:line="240" w:lineRule="auto"/>
-      </w:pPr>
-      <w:r>
-        <w:rPr>
-          <w:b/>
-          <w:bCs/>
-        </w:rPr>
-        <w:t>Student Responses Table:</w:t>
-      </w:r>
-      <w:r>
-        <w:t xml:space="preserve"> Tracks student responses to quiz questions and records their selected options.</w:t>
-      </w:r>
+        <w:t xml:space="preserve"> Stores </w:t>
+      </w:r>
+      <w:r>
+        <w:t>data</w:t>
+      </w:r>
+      <w:r>
+        <w:t xml:space="preserve"> about quizzes, such as title, </w:t>
+      </w:r>
+      <w:r>
+        <w:t>class</w:t>
+      </w:r>
+      <w:r>
+        <w:t>,</w:t>
+      </w:r>
+      <w:r>
+        <w:t xml:space="preserve"> </w:t>
+      </w:r>
+      <w:r>
+        <w:t>subject</w:t>
+      </w:r>
+      <w:r>
+        <w:t xml:space="preserve">, </w:t>
+      </w:r>
+      <w:r>
+        <w:t>question</w:t>
+      </w:r>
+      <w:r>
+        <w:t xml:space="preserve">, </w:t>
+      </w:r>
+      <w:r>
+        <w:t>options, correct</w:t>
+      </w:r>
+      <w:r>
+        <w:t xml:space="preserve"> option, student, student response, etc.</w:t>
+      </w:r>
+    </w:p>
+    <w:p>
+      <w:pPr>
+        <w:spacing w:line="240" w:lineRule="auto"/>
+      </w:pPr>
     </w:p>
     <w:p>
       <w:pPr>
@@ -1310,11 +1452,16 @@
       <w:pPr>
         <w:spacing w:line="240" w:lineRule="auto"/>
       </w:pPr>
-      <w:r>
-        <w:pict w14:anchorId="1C0E9087">
-          <v:rect id="_x0000_i1027" style="width:0;height:.75pt" o:hralign="center" o:hrstd="t" o:hrnoshade="t" o:hr="t" fillcolor="#fcfcfc" stroked="f"/>
-        </w:pict>
-      </w:r>
+    </w:p>
+    <w:p>
+      <w:pPr>
+        <w:spacing w:line="240" w:lineRule="auto"/>
+      </w:pPr>
+    </w:p>
+    <w:p>
+      <w:pPr>
+        <w:spacing w:line="240" w:lineRule="auto"/>
+      </w:pPr>
     </w:p>
     <w:p>
       <w:pPr>
@@ -1333,6 +1480,7 @@
           <w:sz w:val="28"/>
           <w:szCs w:val="28"/>
         </w:rPr>
+        <w:lastRenderedPageBreak/>
         <w:t>Resources</w:t>
       </w:r>
     </w:p>
@@ -1402,7 +1550,6 @@
           <w:b/>
           <w:bCs/>
         </w:rPr>
-        <w:lastRenderedPageBreak/>
         <w:t>Storage</w:t>
       </w:r>
       <w:r>
@@ -1510,7 +1657,7 @@
       <w:pPr>
         <w:numPr>
           <w:ilvl w:val="0"/>
-          <w:numId w:val="4"/>
+          <w:numId w:val="8"/>
         </w:numPr>
         <w:tabs>
           <w:tab w:val="num" w:pos="720"/>
@@ -1518,6 +1665,118 @@
         <w:spacing w:line="240" w:lineRule="auto"/>
       </w:pPr>
       <w:r>
+        <w:t>Python 3.x</w:t>
+      </w:r>
+    </w:p>
+    <w:p>
+      <w:pPr>
+        <w:numPr>
+          <w:ilvl w:val="0"/>
+          <w:numId w:val="8"/>
+        </w:numPr>
+        <w:tabs>
+          <w:tab w:val="num" w:pos="720"/>
+        </w:tabs>
+        <w:spacing w:line="240" w:lineRule="auto"/>
+      </w:pPr>
+      <w:r>
+        <w:t>Django Framework</w:t>
+      </w:r>
+    </w:p>
+    <w:p>
+      <w:pPr>
+        <w:numPr>
+          <w:ilvl w:val="0"/>
+          <w:numId w:val="8"/>
+        </w:numPr>
+        <w:tabs>
+          <w:tab w:val="num" w:pos="720"/>
+        </w:tabs>
+        <w:spacing w:line="240" w:lineRule="auto"/>
+      </w:pPr>
+      <w:r>
+        <w:t>MySQL Database Server</w:t>
+      </w:r>
+    </w:p>
+    <w:p>
+      <w:pPr>
+        <w:numPr>
+          <w:ilvl w:val="0"/>
+          <w:numId w:val="8"/>
+        </w:numPr>
+        <w:tabs>
+          <w:tab w:val="num" w:pos="720"/>
+        </w:tabs>
+        <w:spacing w:line="240" w:lineRule="auto"/>
+      </w:pPr>
+      <w:r>
+        <w:t>TensorFlow/Scikit-learn for AI modules</w:t>
+      </w:r>
+    </w:p>
+    <w:p>
+      <w:pPr>
+        <w:numPr>
+          <w:ilvl w:val="0"/>
+          <w:numId w:val="8"/>
+        </w:numPr>
+        <w:tabs>
+          <w:tab w:val="num" w:pos="720"/>
+        </w:tabs>
+        <w:spacing w:line="240" w:lineRule="auto"/>
+      </w:pPr>
+      <w:r>
+        <w:t>OpenAI API for chatbot functionality</w:t>
+      </w:r>
+    </w:p>
+    <w:p>
+      <w:pPr>
+        <w:numPr>
+          <w:ilvl w:val="0"/>
+          <w:numId w:val="8"/>
+        </w:numPr>
+        <w:spacing w:line="240" w:lineRule="auto"/>
+      </w:pPr>
+      <w:r>
+        <w:t>Web browser for user interface interaction</w:t>
+      </w:r>
+      <w:r>
+        <w:t>.</w:t>
+      </w:r>
+    </w:p>
+    <w:p>
+      <w:pPr>
+        <w:spacing w:line="240" w:lineRule="auto"/>
+      </w:pPr>
+    </w:p>
+    <w:p>
+      <w:pPr>
+        <w:spacing w:line="240" w:lineRule="auto"/>
+        <w:rPr>
+          <w:b/>
+          <w:bCs/>
+          <w:sz w:val="28"/>
+          <w:szCs w:val="28"/>
+        </w:rPr>
+      </w:pPr>
+      <w:r>
+        <w:rPr>
+          <w:b/>
+          <w:bCs/>
+          <w:sz w:val="28"/>
+          <w:szCs w:val="28"/>
+        </w:rPr>
+        <w:t>Technology Stack</w:t>
+      </w:r>
+    </w:p>
+    <w:p>
+      <w:pPr>
+        <w:numPr>
+          <w:ilvl w:val="0"/>
+          <w:numId w:val="21"/>
+        </w:numPr>
+        <w:spacing w:line="240" w:lineRule="auto"/>
+      </w:pPr>
+      <w:r>
         <w:rPr>
           <w:b/>
           <w:bCs/>
@@ -1532,11 +1791,8 @@
       <w:pPr>
         <w:numPr>
           <w:ilvl w:val="0"/>
-          <w:numId w:val="4"/>
-        </w:numPr>
-        <w:tabs>
-          <w:tab w:val="num" w:pos="720"/>
-        </w:tabs>
+          <w:numId w:val="21"/>
+        </w:numPr>
         <w:spacing w:line="240" w:lineRule="auto"/>
       </w:pPr>
       <w:r>
@@ -1547,18 +1803,21 @@
         <w:t>Frontend</w:t>
       </w:r>
       <w:r>
-        <w:t>: HTML, CSS, JavaScript, Bootstrap.</w:t>
-      </w:r>
-    </w:p>
-    <w:p>
-      <w:pPr>
-        <w:numPr>
-          <w:ilvl w:val="0"/>
-          <w:numId w:val="4"/>
-        </w:numPr>
-        <w:tabs>
-          <w:tab w:val="num" w:pos="720"/>
-        </w:tabs>
+        <w:t xml:space="preserve">: HTML, </w:t>
+      </w:r>
+      <w:r>
+        <w:t xml:space="preserve">Tailwind CSS, </w:t>
+      </w:r>
+      <w:r>
+        <w:t>JavaScript.</w:t>
+      </w:r>
+    </w:p>
+    <w:p>
+      <w:pPr>
+        <w:numPr>
+          <w:ilvl w:val="0"/>
+          <w:numId w:val="21"/>
+        </w:numPr>
         <w:spacing w:line="240" w:lineRule="auto"/>
       </w:pPr>
       <w:r>
@@ -1576,11 +1835,8 @@
       <w:pPr>
         <w:numPr>
           <w:ilvl w:val="0"/>
-          <w:numId w:val="4"/>
-        </w:numPr>
-        <w:tabs>
-          <w:tab w:val="num" w:pos="720"/>
-        </w:tabs>
+          <w:numId w:val="21"/>
+        </w:numPr>
         <w:spacing w:line="240" w:lineRule="auto"/>
       </w:pPr>
       <w:r>
@@ -1598,7 +1854,7 @@
       <w:pPr>
         <w:numPr>
           <w:ilvl w:val="0"/>
-          <w:numId w:val="4"/>
+          <w:numId w:val="21"/>
         </w:numPr>
         <w:spacing w:line="240" w:lineRule="auto"/>
       </w:pPr>
@@ -1617,161 +1873,6 @@
       <w:pPr>
         <w:spacing w:line="240" w:lineRule="auto"/>
       </w:pPr>
-      <w:r>
-        <w:rPr>
-          <w:b/>
-          <w:bCs/>
-        </w:rPr>
-        <w:t>Hardware</w:t>
-      </w:r>
-      <w:r>
-        <w:t>:</w:t>
-      </w:r>
-    </w:p>
-    <w:p>
-      <w:pPr>
-        <w:numPr>
-          <w:ilvl w:val="0"/>
-          <w:numId w:val="7"/>
-        </w:numPr>
-        <w:tabs>
-          <w:tab w:val="num" w:pos="720"/>
-        </w:tabs>
-        <w:spacing w:line="240" w:lineRule="auto"/>
-      </w:pPr>
-      <w:r>
-        <w:t>A reliable server machine with sufficient processing power and memory.</w:t>
-      </w:r>
-    </w:p>
-    <w:p>
-      <w:pPr>
-        <w:numPr>
-          <w:ilvl w:val="0"/>
-          <w:numId w:val="7"/>
-        </w:numPr>
-        <w:tabs>
-          <w:tab w:val="num" w:pos="720"/>
-        </w:tabs>
-        <w:spacing w:line="240" w:lineRule="auto"/>
-      </w:pPr>
-      <w:r>
-        <w:t>Devices like laptops or desktops for user access.</w:t>
-      </w:r>
-    </w:p>
-    <w:p>
-      <w:pPr>
-        <w:spacing w:line="240" w:lineRule="auto"/>
-      </w:pPr>
-      <w:r>
-        <w:rPr>
-          <w:b/>
-          <w:bCs/>
-        </w:rPr>
-        <w:t>Software</w:t>
-      </w:r>
-      <w:r>
-        <w:t>:</w:t>
-      </w:r>
-    </w:p>
-    <w:p>
-      <w:pPr>
-        <w:numPr>
-          <w:ilvl w:val="0"/>
-          <w:numId w:val="8"/>
-        </w:numPr>
-        <w:tabs>
-          <w:tab w:val="num" w:pos="720"/>
-        </w:tabs>
-        <w:spacing w:line="240" w:lineRule="auto"/>
-      </w:pPr>
-      <w:r>
-        <w:t>Python 3.x</w:t>
-      </w:r>
-    </w:p>
-    <w:p>
-      <w:pPr>
-        <w:numPr>
-          <w:ilvl w:val="0"/>
-          <w:numId w:val="8"/>
-        </w:numPr>
-        <w:tabs>
-          <w:tab w:val="num" w:pos="720"/>
-        </w:tabs>
-        <w:spacing w:line="240" w:lineRule="auto"/>
-      </w:pPr>
-      <w:r>
-        <w:t>Django Framework</w:t>
-      </w:r>
-    </w:p>
-    <w:p>
-      <w:pPr>
-        <w:numPr>
-          <w:ilvl w:val="0"/>
-          <w:numId w:val="8"/>
-        </w:numPr>
-        <w:tabs>
-          <w:tab w:val="num" w:pos="720"/>
-        </w:tabs>
-        <w:spacing w:line="240" w:lineRule="auto"/>
-      </w:pPr>
-      <w:r>
-        <w:t>MySQL Database Server</w:t>
-      </w:r>
-    </w:p>
-    <w:p>
-      <w:pPr>
-        <w:numPr>
-          <w:ilvl w:val="0"/>
-          <w:numId w:val="8"/>
-        </w:numPr>
-        <w:tabs>
-          <w:tab w:val="num" w:pos="720"/>
-        </w:tabs>
-        <w:spacing w:line="240" w:lineRule="auto"/>
-      </w:pPr>
-      <w:r>
-        <w:t>TensorFlow/Scikit-learn for AI modules</w:t>
-      </w:r>
-    </w:p>
-    <w:p>
-      <w:pPr>
-        <w:numPr>
-          <w:ilvl w:val="0"/>
-          <w:numId w:val="8"/>
-        </w:numPr>
-        <w:tabs>
-          <w:tab w:val="num" w:pos="720"/>
-        </w:tabs>
-        <w:spacing w:line="240" w:lineRule="auto"/>
-      </w:pPr>
-      <w:r>
-        <w:t>OpenAI API for chatbot functionality</w:t>
-      </w:r>
-    </w:p>
-    <w:p>
-      <w:pPr>
-        <w:numPr>
-          <w:ilvl w:val="0"/>
-          <w:numId w:val="8"/>
-        </w:numPr>
-        <w:spacing w:line="240" w:lineRule="auto"/>
-      </w:pPr>
-      <w:r>
-        <w:t>Web browser for user interface interaction</w:t>
-      </w:r>
-      <w:r>
-        <w:t>.</w:t>
-      </w:r>
-    </w:p>
-    <w:p>
-      <w:pPr>
-        <w:spacing w:line="240" w:lineRule="auto"/>
-      </w:pPr>
-      <w:r>
-        <w:pict w14:anchorId="75CB5D89">
-          <v:rect id="_x0000_i1028" style="width:0;height:.75pt" o:hralign="center" o:hrstd="t" o:hrnoshade="t" o:hr="t" fillcolor="#fcfcfc" stroked="f"/>
-        </w:pict>
-      </w:r>
     </w:p>
     <w:p>
       <w:pPr>
@@ -1873,13 +1974,36 @@
           <w:szCs w:val="28"/>
         </w:rPr>
       </w:pPr>
-      <w:r>
+    </w:p>
+    <w:p>
+      <w:pPr>
+        <w:spacing w:line="240" w:lineRule="auto"/>
         <w:rPr>
           <w:b/>
           <w:bCs/>
           <w:sz w:val="28"/>
           <w:szCs w:val="28"/>
         </w:rPr>
+      </w:pPr>
+    </w:p>
+    <w:p>
+      <w:pPr>
+        <w:spacing w:line="240" w:lineRule="auto"/>
+        <w:rPr>
+          <w:b/>
+          <w:bCs/>
+          <w:sz w:val="28"/>
+          <w:szCs w:val="28"/>
+        </w:rPr>
+      </w:pPr>
+      <w:r>
+        <w:rPr>
+          <w:b/>
+          <w:bCs/>
+          <w:sz w:val="28"/>
+          <w:szCs w:val="28"/>
+        </w:rPr>
+        <w:lastRenderedPageBreak/>
         <w:t>Conclusion</w:t>
       </w:r>
     </w:p>
@@ -1888,16 +2012,28 @@
         <w:spacing w:line="240" w:lineRule="auto"/>
         <w:jc w:val="both"/>
       </w:pPr>
-      <w:r>
-        <w:t>Eduke is a comprehensive solution to modernize academic management by automating routine tasks, predicting student performance, and enhancing collaboration between stakeholders. By integrating AI technologies and user-friendly features, Eduke provides actionable insights and fosters an environment conducive to academic success. While the system has certain limitations, its scalable architecture and innovative approach make it a valuable tool for educational institutions.</w:t>
-      </w:r>
-    </w:p>
-    <w:p>
-      <w:pPr>
-        <w:spacing w:line="240" w:lineRule="auto"/>
-      </w:pPr>
-      <w:r>
-        <w:lastRenderedPageBreak/>
+      <w:proofErr w:type="spellStart"/>
+      <w:r>
+        <w:t>Eduke</w:t>
+      </w:r>
+      <w:proofErr w:type="spellEnd"/>
+      <w:r>
+        <w:t xml:space="preserve"> is a comprehensive solution to modernize academic management by automating routine tasks, predicting student performance, and enhancing collaboration between stakeholders. By integrating AI technologies and user-friendly features, </w:t>
+      </w:r>
+      <w:proofErr w:type="spellStart"/>
+      <w:r>
+        <w:t>Eduke</w:t>
+      </w:r>
+      <w:proofErr w:type="spellEnd"/>
+      <w:r>
+        <w:t xml:space="preserve"> provides actionable insights and fosters an environment conducive to academic success. While the system has certain limitations, its scalable architecture and innovative approach make it a valuable tool for educational institutions.</w:t>
+      </w:r>
+    </w:p>
+    <w:p>
+      <w:pPr>
+        <w:spacing w:line="240" w:lineRule="auto"/>
+      </w:pPr>
+      <w:r>
         <w:pict w14:anchorId="73AB1308">
           <v:rect id="_x0000_i1030" style="width:0;height:.75pt" o:hralign="center" o:hrstd="t" o:hrnoshade="t" o:hr="t" fillcolor="#fcfcfc" stroked="f"/>
         </w:pict>
@@ -4928,6 +5064,18 @@
   </w:num>
   <w:num w:numId="20" w16cid:durableId="2118409435">
     <w:abstractNumId w:val="1"/>
+  </w:num>
+  <w:num w:numId="21" w16cid:durableId="1038699780">
+    <w:abstractNumId w:val="5"/>
+    <w:lvlOverride w:ilvl="0"/>
+    <w:lvlOverride w:ilvl="1"/>
+    <w:lvlOverride w:ilvl="2"/>
+    <w:lvlOverride w:ilvl="3"/>
+    <w:lvlOverride w:ilvl="4"/>
+    <w:lvlOverride w:ilvl="5"/>
+    <w:lvlOverride w:ilvl="6"/>
+    <w:lvlOverride w:ilvl="7"/>
+    <w:lvlOverride w:ilvl="8"/>
   </w:num>
 </w:numbering>
 </file>

</xml_diff>